<commit_message>
Empaquetado final ajustes solicitados por repositorio
</commit_message>
<xml_diff>
--- a/fuentes/CF1_842200_DU.docx
+++ b/fuentes/CF1_842200_DU.docx
@@ -201,7 +201,7 @@
               </wp:anchor>
             </w:drawing>
           </mc:Choice>
-          <mc:Fallback xmlns:a="http://schemas.openxmlformats.org/drawingml/2006/main" xmlns:adec="http://schemas.microsoft.com/office/drawing/2017/decorative" xmlns:pic="http://schemas.openxmlformats.org/drawingml/2006/picture" xmlns:a14="http://schemas.microsoft.com/office/drawing/2010/main" xmlns:oel="http://schemas.microsoft.com/office/2019/extlst">
+          <mc:Fallback xmlns:oel="http://schemas.microsoft.com/office/2019/extlst" xmlns:a14="http://schemas.microsoft.com/office/drawing/2010/main" xmlns:pic="http://schemas.openxmlformats.org/drawingml/2006/picture" xmlns:adec="http://schemas.microsoft.com/office/drawing/2017/decorative" xmlns:a="http://schemas.openxmlformats.org/drawingml/2006/main">
             <w:pict w14:anchorId="7213652C">
               <v:rect id="Rectángulo 3" style="position:absolute;margin-left:-55.7pt;margin-top:26.5pt;width:613.85pt;height:204pt;z-index:-251655168;visibility:visible;mso-wrap-style:square;mso-height-percent:0;mso-wrap-distance-left:9pt;mso-wrap-distance-top:0;mso-wrap-distance-right:9pt;mso-wrap-distance-bottom:0;mso-position-horizontal:absolute;mso-position-horizontal-relative:text;mso-position-vertical:absolute;mso-position-vertical-relative:text;mso-height-percent:0;mso-height-relative:margin;v-text-anchor:middle" alt="&quot;&quot;" o:spid="_x0000_s1026" fillcolor="#00314d" stroked="f" strokeweight="1pt" w14:anchorId="04BF2410" o:gfxdata="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"/>
             </w:pict>
@@ -481,6 +481,7 @@
       <w:sdtPr>
         <w:rPr>
           <w:rFonts w:asciiTheme="minorHAnsi" w:eastAsiaTheme="minorHAnsi" w:hAnsiTheme="minorHAnsi" w:cstheme="minorBidi"/>
+          <w:b w:val="0"/>
           <w:color w:val="auto"/>
           <w:kern w:val="2"/>
           <w:sz w:val="28"/>
@@ -496,7 +497,6 @@
       </w:sdtPr>
       <w:sdtEndPr>
         <w:rPr>
-          <w:b w:val="0"/>
           <w:bCs/>
         </w:rPr>
       </w:sdtEndPr>
@@ -681,7 +681,7 @@
                 <w:noProof/>
                 <w:webHidden/>
               </w:rPr>
-              <w:t>4</w:t>
+              <w:t>5</w:t>
             </w:r>
             <w:r>
               <w:rPr>
@@ -773,7 +773,7 @@
                 <w:noProof/>
                 <w:webHidden/>
               </w:rPr>
-              <w:t>14</w:t>
+              <w:t>16</w:t>
             </w:r>
             <w:r>
               <w:rPr>
@@ -865,7 +865,7 @@
                 <w:noProof/>
                 <w:webHidden/>
               </w:rPr>
-              <w:t>18</w:t>
+              <w:t>20</w:t>
             </w:r>
             <w:r>
               <w:rPr>
@@ -938,7 +938,7 @@
                 <w:noProof/>
                 <w:webHidden/>
               </w:rPr>
-              <w:t>25</w:t>
+              <w:t>27</w:t>
             </w:r>
             <w:r>
               <w:rPr>
@@ -1011,7 +1011,7 @@
                 <w:noProof/>
                 <w:webHidden/>
               </w:rPr>
-              <w:t>26</w:t>
+              <w:t>28</w:t>
             </w:r>
             <w:r>
               <w:rPr>
@@ -1084,7 +1084,7 @@
                 <w:noProof/>
                 <w:webHidden/>
               </w:rPr>
-              <w:t>27</w:t>
+              <w:t>29</w:t>
             </w:r>
             <w:r>
               <w:rPr>
@@ -1157,7 +1157,7 @@
                 <w:noProof/>
                 <w:webHidden/>
               </w:rPr>
-              <w:t>28</w:t>
+              <w:t>30</w:t>
             </w:r>
             <w:r>
               <w:rPr>
@@ -1436,12 +1436,28 @@
         <w:t>Modificar prendas de vestir, teniendo en cuenta la arquitectura de la prenda, customizar e implementar detalles en las prendas que permitan una transformación creativa.</w:t>
       </w:r>
     </w:p>
+    <w:p/>
+    <w:p/>
+    <w:p/>
+    <w:p/>
+    <w:p/>
+    <w:p/>
+    <w:p/>
+    <w:p/>
+    <w:p/>
+    <w:p/>
+    <w:p/>
+    <w:p/>
+    <w:p/>
+    <w:p/>
+    <w:p/>
     <w:p>
       <w:pPr>
         <w:pStyle w:val="Ttulo1"/>
       </w:pPr>
       <w:bookmarkStart w:id="1" w:name="_Toc176875579"/>
       <w:r>
+        <w:lastRenderedPageBreak/>
         <w:t>Contextualización del modisto y el sastre</w:t>
       </w:r>
       <w:bookmarkEnd w:id="1"/>
@@ -1456,6 +1472,11 @@
         <w:t>Así mismo, hacia 1770, nombres como el de Rose Bertín, una de las creadoras de vestuario a la medida y que incluso llegó a ser la modista de la Reina María Antonieta se destacaba por sus apariciones en público siempre con trajes diferente y muy creativos, cargados de color, texturas y formas, lo cual la posicionó como influenciadora de la época, sin duda alguna, el oficio de la creación de vestuario ha dejado de ser percibido como un simple trabajo artesanal, para convertirse en uno de los más valorados por las personas. Este reconocimiento no solo se debe al tiempo invertido en la confección, como se solía calcular el precio en épocas pasadas, sino también a los detalles añadidos y al valor visual que se otorga a las prendas.</w:t>
       </w:r>
     </w:p>
+    <w:p/>
+    <w:p/>
+    <w:p/>
+    <w:p/>
+    <w:p/>
     <w:p>
       <w:pPr>
         <w:pStyle w:val="Figura"/>
@@ -1521,6 +1542,22 @@
       </w:r>
     </w:p>
     <w:p>
+      <w:pPr>
+        <w:jc w:val="center"/>
+      </w:pPr>
+      <w:r>
+        <w:t xml:space="preserve">Nota. Trajes </w:t>
+      </w:r>
+      <w:proofErr w:type="spellStart"/>
+      <w:r>
+        <w:t>Delwende</w:t>
+      </w:r>
+      <w:proofErr w:type="spellEnd"/>
+      <w:r>
+        <w:t xml:space="preserve"> (2021).</w:t>
+      </w:r>
+    </w:p>
+    <w:p>
       <w:r>
         <w:t>Antiguamente en la elaboración de prendas se le pagaba a alguien solo por el tiempo que invertía, más no por el diseño de la prenda, este oficio era visto como cualquier otro que era desarrollado por un obrero.</w:t>
       </w:r>
@@ -1537,7 +1574,6 @@
           <w:b/>
           <w:bCs/>
         </w:rPr>
-        <w:lastRenderedPageBreak/>
         <w:t>Charles Frederick Worth</w:t>
       </w:r>
       <w:r>
@@ -1609,6 +1645,14 @@
     </w:p>
     <w:p>
       <w:pPr>
+        <w:jc w:val="center"/>
+      </w:pPr>
+      <w:r>
+        <w:t>Nota. Escribano (2019).</w:t>
+      </w:r>
+    </w:p>
+    <w:p>
+      <w:pPr>
         <w:rPr>
           <w:b/>
           <w:bCs/>
@@ -1624,12 +1668,15 @@
     </w:p>
     <w:p>
       <w:r>
-        <w:t>En Colombia el oficio de la modistería se remonta aproximadamente a la época de 1900 e incluso, mucho antes si se habla de la época colonial y de la conquista, pues anteriormente la costura y su modelo de producción se remonta a 1700 con la llegada de los españoles y la constitución de lo que sería la nueva civilización, este fenómeno trajo consigo la implementación de aquellas estructuras comerciales y, por ende, la introducción de todos los oficios artesanales en la región.</w:t>
-      </w:r>
-    </w:p>
-    <w:p>
+        <w:t xml:space="preserve">En Colombia el oficio de la modistería se remonta aproximadamente a la época de 1900 e incluso, mucho antes si se habla de la época colonial y de la conquista, pues anteriormente la costura y su modelo de producción se remonta a 1700 con la llegada de los españoles y la constitución de lo que sería la nueva civilización, este fenómeno </w:t>
+      </w:r>
       <w:r>
         <w:lastRenderedPageBreak/>
+        <w:t>trajo consigo la implementación de aquellas estructuras comerciales y, por ende, la introducción de todos los oficios artesanales en la región.</w:t>
+      </w:r>
+    </w:p>
+    <w:p>
+      <w:r>
         <w:t>La modistería en Colombia inicialmente retrataba lo que las clases altas vestían, muchos de estos trajes eran traídos de otros países, ello generaba gran expectativa en las personas que de alguna manera no poseían los recursos para poder vestir como lo hacían algunos sectores que gozaban de un poder adquisitivo alto.</w:t>
       </w:r>
     </w:p>
@@ -1668,7 +1715,6 @@
         <w:pStyle w:val="Figura"/>
       </w:pPr>
       <w:r>
-        <w:lastRenderedPageBreak/>
         <w:t>Anuncios publicitarios</w:t>
       </w:r>
     </w:p>
@@ -1677,6 +1723,9 @@
         <w:jc w:val="center"/>
       </w:pPr>
       <w:r>
+        <w:rPr>
+          <w:noProof/>
+        </w:rPr>
         <w:drawing>
           <wp:inline distT="0" distB="0" distL="0" distR="0" wp14:anchorId="76FC1AB3" wp14:editId="19DA952E">
             <wp:extent cx="5849166" cy="2753109"/>
@@ -1716,6 +1765,14 @@
     </w:p>
     <w:p>
       <w:pPr>
+        <w:jc w:val="center"/>
+      </w:pPr>
+      <w:r>
+        <w:t>Nota. Cobo y Acuña (2019).</w:t>
+      </w:r>
+    </w:p>
+    <w:p>
+      <w:pPr>
         <w:jc w:val="both"/>
       </w:pPr>
       <w:r>
@@ -1745,21 +1802,6 @@
       <w:r>
         <w:t>El anuncio de la derecha, del 20 de julio de 1929, presenta lo que parece ser un vestido u otra prenda de moda femenina. La ilustración muestra a una mujer con un vestido elegante y el texto probablemente describa las características o el atractivo del vestido.</w:t>
       </w:r>
-    </w:p>
-    <w:p>
-      <w:pPr>
-        <w:jc w:val="both"/>
-      </w:pPr>
-    </w:p>
-    <w:p>
-      <w:pPr>
-        <w:jc w:val="both"/>
-      </w:pPr>
-    </w:p>
-    <w:p>
-      <w:pPr>
-        <w:jc w:val="both"/>
-      </w:pPr>
     </w:p>
     <w:p>
       <w:r>
@@ -1780,6 +1822,9 @@
         <w:jc w:val="center"/>
       </w:pPr>
       <w:r>
+        <w:rPr>
+          <w:noProof/>
+        </w:rPr>
         <w:drawing>
           <wp:inline distT="0" distB="0" distL="0" distR="0" wp14:anchorId="3F3D762A" wp14:editId="3E2EAAAA">
             <wp:extent cx="1867161" cy="2743583"/>
@@ -1818,6 +1863,22 @@
       </w:r>
     </w:p>
     <w:p>
+      <w:pPr>
+        <w:jc w:val="center"/>
+      </w:pPr>
+      <w:r>
+        <w:t xml:space="preserve">Nota. </w:t>
+      </w:r>
+      <w:proofErr w:type="spellStart"/>
+      <w:r>
+        <w:t>Butterick</w:t>
+      </w:r>
+      <w:proofErr w:type="spellEnd"/>
+      <w:r>
+        <w:t xml:space="preserve"> 7660 (s.f.).</w:t>
+      </w:r>
+    </w:p>
+    <w:p>
       <w:r>
         <w:t>La figura principal, en el centro, lleva un vestido de color rosa con un cinturón y un sombrero elegante. A la izquierda, hay otro modelo con un vestido más formal, en blanco y negro, y a la derecha, una figura con un vestido de estampado floral y un corte más casual. La portada también muestra el precio de 50 centavos, y las tallas disponibles con un busto de 32 pulgadas y talla 14.</w:t>
       </w:r>
@@ -1839,13 +1900,16 @@
     </w:p>
     <w:p>
       <w:r>
-        <w:t>Como se ha mencionado anteriormente la modistería y la confección en Colombia se han destacado por ser un oficio realizado por muchas personas, quienes, en su gran mayoría, son considerados artesanos, pues independientemente del seguimiento a múltiples tendencias, la huella cultural reflejada en formas y colores caracteriza al país.</w:t>
-      </w:r>
-    </w:p>
-    <w:p>
+        <w:t xml:space="preserve">Como se ha mencionado anteriormente la modistería y la confección en Colombia se han destacado por ser un oficio realizado por muchas personas, quienes, en su gran mayoría, son considerados artesanos, pues independientemente del </w:t>
+      </w:r>
       <w:r>
         <w:lastRenderedPageBreak/>
-        <w:t>En Colombia en los años 40 se acentuó la transformación de la industria textil, dado a que empezaron a ser mucho más relevantes aquellas empresas dedicadas a la producción de prendas de vestir, y a la producción y transformación de materia prima.</w:t>
+        <w:t>seguimiento a múltiples tendencias, la huella cultural reflejada en formas y colores caracteriza al país.</w:t>
+      </w:r>
+    </w:p>
+    <w:p>
+      <w:r>
+        <w:t>En Colombia en los años 40 se acentuó la transformación de la industria textil, dado que empezaron a ser mucho más relevantes aquellas empresas dedicadas a la producción de prendas de vestir, y a la producción y transformación de materia prima.</w:t>
       </w:r>
     </w:p>
     <w:p>
@@ -1901,6 +1965,7 @@
         <w:ind w:left="1429" w:firstLine="0"/>
       </w:pPr>
       <w:r>
+        <w:lastRenderedPageBreak/>
         <w:t xml:space="preserve">Comienza con el surgimiento de las primeras empresas de tejido: Coltejer, </w:t>
       </w:r>
       <w:proofErr w:type="spellStart"/>
@@ -1929,7 +1994,6 @@
           <w:b/>
           <w:bCs/>
         </w:rPr>
-        <w:lastRenderedPageBreak/>
         <w:t>1956</w:t>
       </w:r>
     </w:p>
@@ -2115,21 +2179,7 @@
           <w:b/>
           <w:bCs/>
         </w:rPr>
-        <w:t xml:space="preserve">1990 </w:t>
-      </w:r>
-      <w:r>
-        <w:rPr>
-          <w:b/>
-          <w:bCs/>
-        </w:rPr>
-        <w:t>–</w:t>
-      </w:r>
-      <w:r>
-        <w:rPr>
-          <w:b/>
-          <w:bCs/>
-        </w:rPr>
-        <w:t xml:space="preserve"> 1995</w:t>
+        <w:t>1990 – 1995</w:t>
       </w:r>
     </w:p>
     <w:p>
@@ -2178,29 +2228,12 @@
           <w:b/>
           <w:bCs/>
         </w:rPr>
-        <w:t xml:space="preserve">2000 </w:t>
-      </w:r>
-      <w:r>
-        <w:rPr>
-          <w:b/>
-          <w:bCs/>
-        </w:rPr>
-        <w:t>–</w:t>
-      </w:r>
-      <w:r>
-        <w:rPr>
-          <w:b/>
-          <w:bCs/>
-        </w:rPr>
-        <w:t xml:space="preserve"> 2009</w:t>
+        <w:lastRenderedPageBreak/>
+        <w:t>2000 – 2009</w:t>
       </w:r>
       <w:r>
         <w:br/>
-        <w:t xml:space="preserve">Durante este período de transformaciones en el mercado, las campañas colombianas se dan cuenta que tienen que cambiar su modelo de maquila </w:t>
-      </w:r>
-      <w:r>
-        <w:lastRenderedPageBreak/>
-        <w:t xml:space="preserve">para comenzar a ofrecer el llamado paquete completo; empresas como VF </w:t>
+        <w:t xml:space="preserve">Durante este período de transformaciones en el mercado, las campañas colombianas se dan cuenta que tienen que cambiar su modelo de maquila para comenzar a ofrecer el llamado paquete completo; empresas como VF </w:t>
       </w:r>
       <w:proofErr w:type="spellStart"/>
       <w:r>
@@ -2228,21 +2261,7 @@
           <w:b/>
           <w:bCs/>
         </w:rPr>
-        <w:t xml:space="preserve">2010 </w:t>
-      </w:r>
-      <w:r>
-        <w:rPr>
-          <w:b/>
-          <w:bCs/>
-        </w:rPr>
-        <w:t>–</w:t>
-      </w:r>
-      <w:r>
-        <w:rPr>
-          <w:b/>
-          <w:bCs/>
-        </w:rPr>
-        <w:t xml:space="preserve"> 2014</w:t>
+        <w:t>2010 – 2014</w:t>
       </w:r>
     </w:p>
     <w:p>
@@ -2451,6 +2470,7 @@
       </w:pPr>
       <w:proofErr w:type="spellStart"/>
       <w:r>
+        <w:lastRenderedPageBreak/>
         <w:t>Shenti</w:t>
       </w:r>
       <w:proofErr w:type="spellEnd"/>
@@ -2485,7 +2505,6 @@
           <w:b/>
           <w:bCs/>
         </w:rPr>
-        <w:lastRenderedPageBreak/>
         <w:t>Sumerios (2500 A.C.)</w:t>
       </w:r>
     </w:p>
@@ -2700,6 +2719,7 @@
           <w:b/>
           <w:bCs/>
         </w:rPr>
+        <w:lastRenderedPageBreak/>
         <w:t>Edad contemporánea (Siglo XIX) </w:t>
       </w:r>
     </w:p>
@@ -2729,7 +2749,6 @@
           <w:b/>
           <w:bCs/>
         </w:rPr>
-        <w:lastRenderedPageBreak/>
         <w:t>Edad contemporánea (Siglo XX)</w:t>
       </w:r>
     </w:p>
@@ -2832,12 +2851,16 @@
         <w:t>Las prendas han ido evolucionando con el pasar de los años, teniendo en cuenta diferentes factores, los cuales determinan la decisión que toma cada persona al elegir qué ponerse a diario; entre ellos se encuentran las condiciones físicas que tienen en cuenta el clima, la edad, la estructura, el género y la salud; la moda que establece la historia, la mercadotecnia e identidad; lo social-cultural que se relaciona con las clases sociales, la labor, la religión y los trajes típicos; lo psicológico que proyecta los estados de ánimo, desórdenes y autoestima; y por último, la sexualidad que relaciona la orientación sexual y la indumentaria.</w:t>
       </w:r>
     </w:p>
+    <w:p/>
+    <w:p/>
+    <w:p/>
     <w:p>
       <w:pPr>
         <w:pStyle w:val="Ttulo1"/>
       </w:pPr>
       <w:bookmarkStart w:id="2" w:name="_Toc176875580"/>
       <w:r>
+        <w:lastRenderedPageBreak/>
         <w:t>Conceptualización del modisto y el sastre</w:t>
       </w:r>
       <w:bookmarkEnd w:id="2"/>
@@ -2849,11 +2872,7 @@
     </w:p>
     <w:p>
       <w:r>
-        <w:t xml:space="preserve">Según la RAE se encuentran conceptos clasificados por género, el modisto es la persona que se dedica a hacer prendas de vestir o a crear modas o modelos de ropa, principalmente para mujer. En este concepto es preciso aclarar que el término modisto </w:t>
-      </w:r>
-      <w:r>
-        <w:lastRenderedPageBreak/>
-        <w:t>ha sido empleado usualmente para el hombre, siendo el de modista atribuido a las mujeres; sin embargo, en términos de moda hasta los años 70 y 80 algunos países emplean la palabra modista también para los hombres. A su vez, sastre, se considera a la persona que tiene por oficio cortar y coser trajes, principalmente de hombre (</w:t>
+        <w:t>Según la RAE se encuentran conceptos clasificados por género, el modisto es la persona que se dedica a hacer prendas de vestir o a crear modas o modelos de ropa, principalmente para mujer. En este concepto es preciso aclarar que el término modisto ha sido empleado usualmente para el hombre, siendo el de modista atribuido a las mujeres; sin embargo, en términos de moda hasta los años 70 y 80 algunos países emplean la palabra modista también para los hombres. A su vez, sastre, se considera a la persona que tiene por oficio cortar y coser trajes, principalmente de hombre (</w:t>
       </w:r>
       <w:proofErr w:type="spellStart"/>
       <w:r>
@@ -2953,6 +2972,7 @@
         </w:numPr>
       </w:pPr>
       <w:r>
+        <w:lastRenderedPageBreak/>
         <w:t>Preparar los recursos necesarios para la confección y elaboración de prendas.</w:t>
       </w:r>
     </w:p>
@@ -2989,7 +3009,6 @@
         </w:numPr>
       </w:pPr>
       <w:r>
-        <w:lastRenderedPageBreak/>
         <w:t>Actualización constante en su oficio, nuevas metodologías y experimentación en patronaje frente a construcción y arquitectura de prendas.</w:t>
       </w:r>
     </w:p>
@@ -3030,9 +3049,9 @@
           <w:noProof/>
         </w:rPr>
         <w:drawing>
-          <wp:inline distT="0" distB="0" distL="0" distR="0" wp14:anchorId="37ECB07E" wp14:editId="32E1747E">
-            <wp:extent cx="4461658" cy="2987134"/>
-            <wp:effectExtent l="0" t="0" r="0" b="3810"/>
+          <wp:inline distT="0" distB="0" distL="0" distR="0" wp14:anchorId="37ECB07E" wp14:editId="7FE1B63B">
+            <wp:extent cx="4073351" cy="2727158"/>
+            <wp:effectExtent l="0" t="0" r="3810" b="0"/>
             <wp:docPr id="705825419" name="Imagen 705825419" descr="La imagen ilustra a una persona concentrada en la costura, utilizando una máquina de coser. Una lámpara de trabajo ilumina el área de costura para proporcionar una mejor visibilidad. El entorno parece ser un taller o espacio de trabajo de costura con varios objetos y materiales de costura en el fondo. La escena captura la dedicación y el enfoque que requiere la costura, destacando un momento de la artesanía textil. "/>
             <wp:cNvGraphicFramePr>
               <a:graphicFrameLocks xmlns:a="http://schemas.openxmlformats.org/drawingml/2006/main" noChangeAspect="1"/>
@@ -3062,7 +3081,7 @@
                   <pic:spPr bwMode="auto">
                     <a:xfrm>
                       <a:off x="0" y="0"/>
-                      <a:ext cx="4472445" cy="2994356"/>
+                      <a:ext cx="4086269" cy="2735806"/>
                     </a:xfrm>
                     <a:prstGeom prst="rect">
                       <a:avLst/>
@@ -3077,7 +3096,24 @@
       </w:r>
     </w:p>
     <w:p>
-      <w:r>
+      <w:pPr>
+        <w:jc w:val="center"/>
+      </w:pPr>
+      <w:r>
+        <w:t xml:space="preserve">Nota: </w:t>
+      </w:r>
+      <w:proofErr w:type="spellStart"/>
+      <w:r>
+        <w:t>Jaimes</w:t>
+      </w:r>
+      <w:proofErr w:type="spellEnd"/>
+      <w:r>
+        <w:t xml:space="preserve"> (2019).</w:t>
+      </w:r>
+    </w:p>
+    <w:p>
+      <w:r>
+        <w:lastRenderedPageBreak/>
         <w:t>Por tanto, todo aquel que quiera iniciarse en esta profesión debe tener en cuenta el mínimo de elementos que contiene la labor, por ejemplo, un espacio amplio, mesa de corte, máquina plana, fileteadora, insumos para corte y confección, además de insumos para la elaboración del patronaje. Por tanto, es importante tener en cuenta que estos espacios y la persona que los lidera debe cumplir con ciertos fines que requiere esta labor:</w:t>
       </w:r>
     </w:p>
@@ -3086,7 +3122,6 @@
         <w:pStyle w:val="Video"/>
       </w:pPr>
       <w:r>
-        <w:lastRenderedPageBreak/>
         <w:t>Fines de patronaje</w:t>
       </w:r>
     </w:p>
@@ -3202,12 +3237,15 @@
           </w:tcPr>
           <w:p>
             <w:r>
-              <w:t>El patronaje es una técnica esencial en la confección de prendas de vestir, y para su correcta elaboración, es indispensable contar con ciertos insumos y herramientas. Aquellos que deseen incursionar en este campo deben disponer de un espacio amplio y adecuado, una mesa de corte, una máquina plana y una fileteadora, que son las herramientas básicas para lograr los objetivos de este oficio. Entre los fines principales del patronaje, se encuentra el fin estético, que busca crear una prenda que no solo sea funcional, sino que también provoque sensaciones visuales y táctiles en quienes la observan, generando una experiencia de belleza y armonía.</w:t>
+              <w:t xml:space="preserve">El patronaje es una técnica esencial en la confección de prendas de vestir, y para su correcta elaboración, es indispensable contar con ciertos insumos y herramientas. Aquellos que deseen incursionar en este campo deben disponer de un </w:t>
+            </w:r>
+            <w:r>
+              <w:lastRenderedPageBreak/>
+              <w:t>espacio amplio y adecuado, una mesa de corte, una máquina plana y una fileteadora, que son las herramientas básicas para lograr los objetivos de este oficio. Entre los fines principales del patronaje, se encuentra el fin estético, que busca crear una prenda que no solo sea funcional, sino que también provoque sensaciones visuales y táctiles en quienes la observan, generando una experiencia de belleza y armonía.</w:t>
             </w:r>
           </w:p>
           <w:p>
             <w:r>
-              <w:lastRenderedPageBreak/>
               <w:t>El fin ergonómico, por su parte, se enfoca en que las prendas estén en perfecta consonancia con la estructura y fisionomía humana, resaltando los atributos naturales del cuerpo y proporcionando comodidad en su uso. A su vez, el fin de personalidad destaca cómo la prenda refuerza el estilo y carácter del cliente, dotándolo de seguridad y autenticidad. En este sentido, el fin estético y el de personalidad se complementan, ya que ambos buscan que la prenda refleje tanto belleza externa como un sentido profundo de identidad.</w:t>
             </w:r>
           </w:p>
@@ -3220,61 +3258,63 @@
       </w:tr>
     </w:tbl>
     <w:p/>
+    <w:p/>
     <w:p>
       <w:pPr>
         <w:pStyle w:val="Ttulo1"/>
       </w:pPr>
       <w:bookmarkStart w:id="3" w:name="_Toc176875581"/>
       <w:r>
+        <w:lastRenderedPageBreak/>
         <w:t>Sistema moda</w:t>
       </w:r>
       <w:bookmarkEnd w:id="3"/>
     </w:p>
     <w:p>
       <w:r>
-        <w:t xml:space="preserve">Para comprender lo que es el sistema moda es importante aclarar qué es moda, según la RAE tiene varios significados, se refiere al uso, modo o costumbre que está en boga durante algún tiempo o en determinado país; al gusto colectivo y cambiante en lo relativo a prendas de vestir y complementos; al conjunto de la vestimenta y los adornos </w:t>
+        <w:t>Para comprender lo que es el sistema moda es importante aclarar qué es moda, según la RAE tiene varios significados, se refiere al uso, modo o costumbre que está en boga durante algún tiempo o en determinado país; al gusto colectivo y cambiante en lo relativo a prendas de vestir y complementos; al conjunto de la vestimenta y los adornos de moda y, por último, al valor que aparece con mayor frecuencia en un conjunto de datos (</w:t>
+      </w:r>
+      <w:proofErr w:type="spellStart"/>
+      <w:r>
+        <w:t>Asale</w:t>
+      </w:r>
+      <w:proofErr w:type="spellEnd"/>
+      <w:r>
+        <w:t>, 2021).</w:t>
+      </w:r>
+    </w:p>
+    <w:p>
+      <w:r>
+        <w:t>A partir de lo anterior se puede inferir que la moda en sí es algo que está en uso por un período de tiempo, este término empezó a incorporarse dentro del sector e industria de la moda debido al comportamiento que tenían las personas frente al uso de una prenda, lo cual terminó convirtiéndose en una tendencia.</w:t>
+      </w:r>
+    </w:p>
+    <w:p>
+      <w:r>
+        <w:t>De manera que una tendencia es aquello por lo que un grupo tiene cierta inclinación, su durabilidad y perdurabilidad en el tiempo está determinada por los estilos de vida de los individuos, lo que a su vez hace que el término moda esté presente.</w:t>
+      </w:r>
+    </w:p>
+    <w:p>
+      <w:pPr>
+        <w:rPr>
+          <w:b/>
+          <w:bCs/>
+        </w:rPr>
+      </w:pPr>
+      <w:r>
+        <w:rPr>
+          <w:b/>
+          <w:bCs/>
+        </w:rPr>
+        <w:t>Clasificación del sistema moda</w:t>
+      </w:r>
+    </w:p>
+    <w:p>
+      <w:r>
+        <w:t xml:space="preserve">Se llama sistema moda, dado que en sí la moda no está aislada de lo que comprende el estilo de vida de una persona, está claro que la moda y las tendencias están unidas porque una gran parte de la población opta por inclinarse hacia prendas y colores que refieren diferentes niveles sociales, que gozan de gran popularidad. En este sentido, se entiende por estilo de vida todas aquellas áreas en las que un individuo se desenvuelve y logra interactuar en un contexto social, cultural, político, lingüístico y </w:t>
       </w:r>
       <w:r>
         <w:lastRenderedPageBreak/>
-        <w:t>de moda y, por último, al valor que aparece con mayor frecuencia en un conjunto de datos (</w:t>
-      </w:r>
-      <w:proofErr w:type="spellStart"/>
-      <w:r>
-        <w:t>Asale</w:t>
-      </w:r>
-      <w:proofErr w:type="spellEnd"/>
-      <w:r>
-        <w:t>, 2021).</w:t>
-      </w:r>
-    </w:p>
-    <w:p>
-      <w:r>
-        <w:t>A partir de lo anterior se puede inferir que la moda en sí es algo que está en uso por un período de tiempo, este término empezó a incorporarse dentro del sector e industria de la moda debido al comportamiento que tenían las personas frente al uso de una prenda, lo cual terminó convirtiéndose en una tendencia.</w:t>
-      </w:r>
-    </w:p>
-    <w:p>
-      <w:r>
-        <w:t>De manera que una tendencia es aquello por lo que un grupo tiene cierta inclinación, su durabilidad y perdurabilidad en el tiempo está determinada por los estilos de vida de los individuos, lo que a su vez hace que el término moda esté presente.</w:t>
-      </w:r>
-    </w:p>
-    <w:p>
-      <w:pPr>
-        <w:rPr>
-          <w:b/>
-          <w:bCs/>
-        </w:rPr>
-      </w:pPr>
-      <w:r>
-        <w:rPr>
-          <w:b/>
-          <w:bCs/>
-        </w:rPr>
-        <w:t>Clasificación del sistema moda</w:t>
-      </w:r>
-    </w:p>
-    <w:p>
-      <w:r>
-        <w:t>Se llama sistema moda, dado que en sí la moda no está aislada de lo que comprende el estilo de vida de una persona, está claro que la moda y las tendencias están unidas porque una gran parte de la población opta por inclinarse hacia prendas y colores que refieren diferentes niveles sociales, que gozan de gran popularidad. En este sentido, se entiende por estilo de vida todas aquellas áreas en las que un individuo se desenvuelve y logra interactuar en un contexto social, cultural, político, lingüístico y religioso, comprendiendo esto se logra caracterizar al sistema moda en las siguientes dimensiones:</w:t>
+        <w:t>religioso, comprendiendo esto se logra caracterizar al sistema moda en las siguientes dimensiones:</w:t>
       </w:r>
     </w:p>
     <w:p>
@@ -3334,7 +3374,6 @@
         </w:numPr>
       </w:pPr>
       <w:r>
-        <w:lastRenderedPageBreak/>
         <w:t>Tecnología.</w:t>
       </w:r>
     </w:p>
@@ -3416,6 +3455,7 @@
           <w:b/>
           <w:bCs/>
         </w:rPr>
+        <w:lastRenderedPageBreak/>
         <w:t>Estilo de vida</w:t>
       </w:r>
     </w:p>
@@ -3424,96 +3464,96 @@
         <w:t>Este término abarca todos los aspectos en los que se desenvuelve una persona, incluyendo su pensamiento, acciones y las relaciones con su entorno. Representa una integración de factores que definen cómo vive y se relaciona un individuo.</w:t>
       </w:r>
     </w:p>
+    <w:p>
+      <w:pPr>
+        <w:rPr>
+          <w:b/>
+          <w:bCs/>
+        </w:rPr>
+      </w:pPr>
+      <w:r>
+        <w:rPr>
+          <w:b/>
+          <w:bCs/>
+        </w:rPr>
+        <w:t>Tendencia de moda</w:t>
+      </w:r>
+    </w:p>
+    <w:p>
+      <w:r>
+        <w:t>Refiere a los estilos que predominan en la indumentaria y accesorios que forman un conjunto. Está influenciada por las necesidades sociales, culturales y políticas. Las tendencias son expresiones comunitarias de un sentimiento común, simbolizado a través del vestuario.</w:t>
+      </w:r>
+    </w:p>
+    <w:p>
+      <w:pPr>
+        <w:rPr>
+          <w:b/>
+          <w:bCs/>
+        </w:rPr>
+      </w:pPr>
+      <w:r>
+        <w:rPr>
+          <w:b/>
+          <w:bCs/>
+        </w:rPr>
+        <w:t>Macrotendencia de moda</w:t>
+      </w:r>
+    </w:p>
+    <w:p>
+      <w:r>
+        <w:t>Similar a las tendencias, pero con un alcance más amplio. Una macrotendencia engloba diversos estilos y refleja cambios significativos en el estilo de vida a nivel global. Un ejemplo es el enfoque en la sostenibilidad, que representa un movimiento amplio y transformador.</w:t>
+      </w:r>
+    </w:p>
+    <w:p>
+      <w:pPr>
+        <w:rPr>
+          <w:b/>
+          <w:bCs/>
+        </w:rPr>
+      </w:pPr>
+      <w:r>
+        <w:rPr>
+          <w:b/>
+          <w:bCs/>
+        </w:rPr>
+        <w:t>Colorimetría</w:t>
+      </w:r>
+    </w:p>
+    <w:p>
+      <w:r>
+        <w:t>Método para analizar la armonía entre diferentes colores, clasificándolos en categorías como cálidos y fríos. Es fundamental tanto en la selección de paletas de colores para la moda como en la consultoría de imagen personal, ayudando a crear propuestas que realzan la apariencia del cliente.</w:t>
+      </w:r>
+    </w:p>
+    <w:p>
+      <w:pPr>
+        <w:rPr>
+          <w:b/>
+          <w:bCs/>
+        </w:rPr>
+      </w:pPr>
+      <w:r>
+        <w:rPr>
+          <w:b/>
+          <w:bCs/>
+        </w:rPr>
+        <w:t>Vestuario</w:t>
+      </w:r>
+    </w:p>
+    <w:p>
+      <w:r>
+        <w:t xml:space="preserve">Incluye todas las prendas que una persona utiliza regularmente, tanto de vestir interior como exterior, así como accesorios. El vestuario es una necesidad básica </w:t>
+      </w:r>
+      <w:r>
+        <w:lastRenderedPageBreak/>
+        <w:t>humana y, como tal, es posible aplicar la pirámide de Maslow para entender cómo las necesidades de vestimenta evolucionan desde lo básico hasta consideraciones más complejas relacionadas con el contexto y la individualidad.</w:t>
+      </w:r>
+    </w:p>
     <w:p/>
-    <w:p/>
-    <w:p>
-      <w:pPr>
-        <w:rPr>
-          <w:b/>
-          <w:bCs/>
-        </w:rPr>
-      </w:pPr>
-      <w:r>
-        <w:rPr>
-          <w:b/>
-          <w:bCs/>
-        </w:rPr>
-        <w:lastRenderedPageBreak/>
-        <w:t>Tendencia de moda</w:t>
-      </w:r>
-    </w:p>
-    <w:p>
-      <w:r>
-        <w:t>Refiere a los estilos que predominan en la indumentaria y accesorios que forman un conjunto. Está influenciada por las necesidades sociales, culturales y políticas. Las tendencias son expresiones comunitarias de un sentimiento común, simbolizado a través del vestuario.</w:t>
-      </w:r>
-    </w:p>
-    <w:p>
-      <w:pPr>
-        <w:rPr>
-          <w:b/>
-          <w:bCs/>
-        </w:rPr>
-      </w:pPr>
-      <w:r>
-        <w:rPr>
-          <w:b/>
-          <w:bCs/>
-        </w:rPr>
-        <w:t>Macrotendencia de moda</w:t>
-      </w:r>
-    </w:p>
-    <w:p>
-      <w:r>
-        <w:t>Similar a las tendencias, pero con un alcance más amplio. Una macrotendencia engloba diversos estilos y refleja cambios significativos en el estilo de vida a nivel global. Un ejemplo es el enfoque en la sostenibilidad, que representa un movimiento amplio y transformador.</w:t>
-      </w:r>
-    </w:p>
-    <w:p>
-      <w:pPr>
-        <w:rPr>
-          <w:b/>
-          <w:bCs/>
-        </w:rPr>
-      </w:pPr>
-      <w:r>
-        <w:rPr>
-          <w:b/>
-          <w:bCs/>
-        </w:rPr>
-        <w:t>Colorimetría</w:t>
-      </w:r>
-    </w:p>
-    <w:p>
-      <w:r>
-        <w:t>Método para analizar la armonía entre diferentes colores, clasificándolos en categorías como cálidos y fríos. Es fundamental tanto en la selección de paletas de colores para la moda como en la consultoría de imagen personal, ayudando a crear propuestas que realzan la apariencia del cliente.</w:t>
-      </w:r>
-    </w:p>
-    <w:p>
-      <w:pPr>
-        <w:rPr>
-          <w:b/>
-          <w:bCs/>
-        </w:rPr>
-      </w:pPr>
-      <w:r>
-        <w:rPr>
-          <w:b/>
-          <w:bCs/>
-        </w:rPr>
-        <w:t>Vestuario</w:t>
-      </w:r>
-    </w:p>
-    <w:p>
-      <w:r>
-        <w:t>Incluye todas las prendas que una persona utiliza regularmente, tanto de vestir interior como exterior, así como accesorios. El vestuario es una necesidad básica humana y, como tal, es posible aplicar la pirámide de Maslow para entender cómo las necesidades de vestimenta evolucionan desde lo básico hasta consideraciones más complejas relacionadas con el contexto y la individualidad.</w:t>
-      </w:r>
-    </w:p>
-    <w:p/>
     <w:p>
       <w:pPr>
         <w:pStyle w:val="Figura"/>
       </w:pPr>
       <w:r>
-        <w:lastRenderedPageBreak/>
         <w:t>Pirámide Maslow Moda</w:t>
       </w:r>
     </w:p>
@@ -3649,6 +3689,7 @@
           <w:b/>
           <w:bCs/>
         </w:rPr>
+        <w:lastRenderedPageBreak/>
         <w:t>Autoestima</w:t>
       </w:r>
       <w:r>
@@ -3677,7 +3718,6 @@
     </w:p>
     <w:p>
       <w:r>
-        <w:lastRenderedPageBreak/>
         <w:t>“Moda sin Estereotipos”, sugiriendo la importancia de una moda que no se base en preconcepciones generalizadas.</w:t>
       </w:r>
     </w:p>
@@ -3739,141 +3779,244 @@
     <w:p>
       <w:r>
         <w:t>Se trata del estudio cuantitativo y cualitativo de las características físicas de la estructura anatómica del ser humano en todas sus edades y etapas; constituye un método para analizar las proporciones y las medidas del cuerpo humano.</w:t>
-      </w:r>
-    </w:p>
-    <w:p>
-      <w:pPr>
-        <w:rPr>
-          <w:b/>
-          <w:bCs/>
-        </w:rPr>
-      </w:pPr>
-      <w:r>
-        <w:rPr>
-          <w:b/>
-          <w:bCs/>
-        </w:rPr>
-        <w:t>Ergonomía</w:t>
-      </w:r>
-    </w:p>
-    <w:p>
-      <w:r>
-        <w:t>Disciplina que comprende el estudio del ser humano respecto a la interacción que establece con su entorno, velando por criterios que fomentan el bienestar del ser humano.</w:t>
-      </w:r>
-    </w:p>
-    <w:p>
-      <w:pPr>
-        <w:rPr>
-          <w:b/>
-          <w:bCs/>
-        </w:rPr>
-      </w:pPr>
-      <w:r>
-        <w:rPr>
-          <w:b/>
-          <w:bCs/>
-        </w:rPr>
-        <w:br/>
-      </w:r>
-    </w:p>
-    <w:p>
-      <w:pPr>
-        <w:rPr>
-          <w:b/>
-          <w:bCs/>
-        </w:rPr>
-      </w:pPr>
-      <w:r>
-        <w:rPr>
-          <w:b/>
-          <w:bCs/>
-        </w:rPr>
-        <w:lastRenderedPageBreak/>
-        <w:t>Consumidor</w:t>
-      </w:r>
-    </w:p>
-    <w:p>
-      <w:r>
-        <w:t>Se entiende por consumidor al individuo que requiere satisfacer cierta necesidad a través de la compra u obtención de determinados productos. El consumidor no es un simple agente pasivo que espera a que le ofrezcan productos, es un agente activo con el poder suficiente para lograr cambios en las ofertas y hasta en las mismas empresas, para que se ajusten a sus requerimientos y necesidades.</w:t>
-      </w:r>
-      <w:r>
-        <w:rPr>
-          <w:b/>
-          <w:bCs/>
-        </w:rPr>
-        <w:br/>
-      </w:r>
-      <w:r>
-        <w:rPr>
-          <w:b/>
-          <w:bCs/>
-        </w:rPr>
-        <w:t xml:space="preserve">            </w:t>
-      </w:r>
-      <w:r>
-        <w:rPr>
-          <w:b/>
-          <w:bCs/>
-        </w:rPr>
-        <w:t>Dibujo plano</w:t>
-      </w:r>
-    </w:p>
-    <w:p>
-      <w:r>
-        <w:t>Es una composición de formas bidimensionales que dan o proyectan el prototipo </w:t>
-      </w:r>
-      <w:r>
-        <w:rPr>
-          <w:rStyle w:val="Extranjerismo"/>
-        </w:rPr>
-        <w:t>sketch</w:t>
-      </w:r>
-      <w:r>
-        <w:t> de lo que se quiere elaborar, es una técnica implementada en infinidad de áreas, desde la parte productiva permite visualizar lo que busca o quiere la parte creativa en el desarrollo funcional y de concepto.</w:t>
-      </w:r>
-    </w:p>
-    <w:p>
-      <w:pPr>
-        <w:rPr>
-          <w:b/>
-          <w:bCs/>
-        </w:rPr>
-      </w:pPr>
-      <w:r>
-        <w:rPr>
-          <w:b/>
-          <w:bCs/>
-        </w:rPr>
-        <w:t>Tipología</w:t>
-      </w:r>
-    </w:p>
-    <w:p>
-      <w:r>
-        <w:t>Es el estudio de los tipos o modelos que se usan para clasificar diversas cosas.</w:t>
-      </w:r>
-    </w:p>
-    <w:p>
-      <w:pPr>
-        <w:rPr>
-          <w:b/>
-          <w:bCs/>
-        </w:rPr>
-      </w:pPr>
-      <w:r>
-        <w:rPr>
-          <w:b/>
-          <w:bCs/>
-        </w:rPr>
-        <w:t>Ficha técnica</w:t>
-      </w:r>
-    </w:p>
-    <w:p>
-      <w:r>
-        <w:t>Son documentos en los cuales se describe de manera detallada la información técnica de un producto, por lo general se documenta la información operativa de cada uno de los procesos por los que pasa el producto, dichos documentos serán consultados de manera constante para validar que el proceso sí corresponde al requerimiento.</w:t>
       </w:r>
     </w:p>
     <w:p/>
     <w:p/>
+    <w:p>
+      <w:pPr>
+        <w:rPr>
+          <w:b/>
+          <w:bCs/>
+        </w:rPr>
+      </w:pPr>
+      <w:r>
+        <w:rPr>
+          <w:b/>
+          <w:bCs/>
+        </w:rPr>
+        <w:lastRenderedPageBreak/>
+        <w:t>Ergonomía</w:t>
+      </w:r>
+    </w:p>
+    <w:p>
+      <w:r>
+        <w:t>Disciplina que comprende el estudio del ser humano respecto a la interacción que establece con su entorno, velando por criterios que fomentan el bienestar del ser humano.</w:t>
+      </w:r>
+    </w:p>
+    <w:p>
+      <w:pPr>
+        <w:rPr>
+          <w:b/>
+          <w:bCs/>
+        </w:rPr>
+      </w:pPr>
+      <w:r>
+        <w:rPr>
+          <w:b/>
+          <w:bCs/>
+        </w:rPr>
+        <w:t>Consumidor</w:t>
+      </w:r>
+    </w:p>
+    <w:p>
+      <w:r>
+        <w:t>Se entiende por consumidor al individuo que requiere satisfacer cierta necesidad a través de la compra u obtención de determinados productos. El consumidor no es un simple agente pasivo que espera a que le ofrezcan productos, es un agente activo con el poder suficiente para lograr cambios en las ofertas y hasta en las mismas empresas, para que se ajusten a sus requerimientos y necesidades.</w:t>
+      </w:r>
+      <w:r>
+        <w:rPr>
+          <w:b/>
+          <w:bCs/>
+        </w:rPr>
+        <w:br/>
+      </w:r>
+      <w:r>
+        <w:rPr>
+          <w:b/>
+          <w:bCs/>
+        </w:rPr>
+        <w:t xml:space="preserve">            </w:t>
+      </w:r>
+      <w:r>
+        <w:rPr>
+          <w:b/>
+          <w:bCs/>
+        </w:rPr>
+        <w:t>Dibujo plano</w:t>
+      </w:r>
+    </w:p>
+    <w:p>
+      <w:r>
+        <w:t>Es una composición de formas bidimensionales que dan o proyectan el prototipo </w:t>
+      </w:r>
+      <w:r>
+        <w:rPr>
+          <w:rStyle w:val="Extranjerismo"/>
+        </w:rPr>
+        <w:t>sketch</w:t>
+      </w:r>
+      <w:r>
+        <w:t> de lo que se quiere elaborar, es una técnica implementada en infinidad de áreas, desde la parte productiva permite visualizar lo que busca o quiere la parte creativa en el desarrollo funcional y de concepto.</w:t>
+      </w:r>
+    </w:p>
+    <w:p>
+      <w:pPr>
+        <w:rPr>
+          <w:b/>
+          <w:bCs/>
+        </w:rPr>
+      </w:pPr>
+      <w:r>
+        <w:rPr>
+          <w:b/>
+          <w:bCs/>
+        </w:rPr>
+        <w:t>Tipología</w:t>
+      </w:r>
+    </w:p>
+    <w:p>
+      <w:r>
+        <w:t>Es el estudio de los tipos o modelos que se usan para clasificar diversas cosas.</w:t>
+      </w:r>
+    </w:p>
+    <w:p>
+      <w:pPr>
+        <w:rPr>
+          <w:b/>
+          <w:bCs/>
+        </w:rPr>
+      </w:pPr>
+      <w:r>
+        <w:rPr>
+          <w:b/>
+          <w:bCs/>
+        </w:rPr>
+        <w:t>Ficha técnica</w:t>
+      </w:r>
+    </w:p>
+    <w:p>
+      <w:r>
+        <w:t xml:space="preserve">Son documentos en los cuales se describe de manera detallada la información técnica de un producto, por lo general se documenta la información operativa de cada uno de los procesos por los que pasa el producto, dichos documentos serán </w:t>
+      </w:r>
+      <w:r>
+        <w:lastRenderedPageBreak/>
+        <w:t>consultados de manera constante para validar que el proceso sí corresponde al requerimiento.</w:t>
+      </w:r>
+    </w:p>
+    <w:p/>
+    <w:p/>
+    <w:p>
+      <w:pPr>
+        <w:ind w:firstLine="0"/>
+        <w:rPr>
+          <w:lang w:val="es-419" w:eastAsia="es-CO"/>
+        </w:rPr>
+      </w:pPr>
+    </w:p>
+    <w:p>
+      <w:pPr>
+        <w:ind w:firstLine="0"/>
+        <w:rPr>
+          <w:lang w:val="es-419" w:eastAsia="es-CO"/>
+        </w:rPr>
+      </w:pPr>
+    </w:p>
+    <w:p>
+      <w:pPr>
+        <w:ind w:firstLine="0"/>
+        <w:rPr>
+          <w:lang w:val="es-419" w:eastAsia="es-CO"/>
+        </w:rPr>
+      </w:pPr>
+    </w:p>
+    <w:p>
+      <w:pPr>
+        <w:ind w:firstLine="0"/>
+        <w:rPr>
+          <w:lang w:val="es-419" w:eastAsia="es-CO"/>
+        </w:rPr>
+      </w:pPr>
+    </w:p>
+    <w:p>
+      <w:pPr>
+        <w:ind w:firstLine="0"/>
+        <w:rPr>
+          <w:lang w:val="es-419" w:eastAsia="es-CO"/>
+        </w:rPr>
+      </w:pPr>
+    </w:p>
+    <w:p>
+      <w:pPr>
+        <w:ind w:firstLine="0"/>
+        <w:rPr>
+          <w:lang w:val="es-419" w:eastAsia="es-CO"/>
+        </w:rPr>
+      </w:pPr>
+    </w:p>
+    <w:p>
+      <w:pPr>
+        <w:ind w:firstLine="0"/>
+        <w:rPr>
+          <w:lang w:val="es-419" w:eastAsia="es-CO"/>
+        </w:rPr>
+      </w:pPr>
+    </w:p>
+    <w:p>
+      <w:pPr>
+        <w:ind w:firstLine="0"/>
+        <w:rPr>
+          <w:lang w:val="es-419" w:eastAsia="es-CO"/>
+        </w:rPr>
+      </w:pPr>
+    </w:p>
+    <w:p>
+      <w:pPr>
+        <w:ind w:firstLine="0"/>
+        <w:rPr>
+          <w:lang w:val="es-419" w:eastAsia="es-CO"/>
+        </w:rPr>
+      </w:pPr>
+    </w:p>
+    <w:p>
+      <w:pPr>
+        <w:ind w:firstLine="0"/>
+        <w:rPr>
+          <w:lang w:val="es-419" w:eastAsia="es-CO"/>
+        </w:rPr>
+      </w:pPr>
+    </w:p>
+    <w:p>
+      <w:pPr>
+        <w:ind w:firstLine="0"/>
+        <w:rPr>
+          <w:lang w:val="es-419" w:eastAsia="es-CO"/>
+        </w:rPr>
+      </w:pPr>
+    </w:p>
+    <w:p>
+      <w:pPr>
+        <w:ind w:firstLine="0"/>
+        <w:rPr>
+          <w:lang w:val="es-419" w:eastAsia="es-CO"/>
+        </w:rPr>
+      </w:pPr>
+    </w:p>
+    <w:p>
+      <w:pPr>
+        <w:ind w:firstLine="0"/>
+        <w:rPr>
+          <w:lang w:val="es-419" w:eastAsia="es-CO"/>
+        </w:rPr>
+      </w:pPr>
+    </w:p>
+    <w:p>
+      <w:pPr>
+        <w:ind w:firstLine="0"/>
+        <w:rPr>
+          <w:lang w:val="es-419" w:eastAsia="es-CO"/>
+        </w:rPr>
+      </w:pPr>
+    </w:p>
     <w:p>
       <w:pPr>
         <w:ind w:firstLine="0"/>
@@ -9386,6 +9529,7 @@
   <w:style w:type="character" w:default="1" w:styleId="Fuentedeprrafopredeter">
     <w:name w:val="Default Paragraph Font"/>
     <w:uiPriority w:val="1"/>
+    <w:semiHidden/>
     <w:unhideWhenUsed/>
   </w:style>
   <w:style w:type="table" w:default="1" w:styleId="Tablanormal">
@@ -10638,7 +10782,14 @@
 </file>
 
 <file path=customXml/item2.xml><?xml version="1.0" encoding="utf-8"?>
-<b:Sources xmlns:b="http://schemas.openxmlformats.org/officeDocument/2006/bibliography" xmlns="http://schemas.openxmlformats.org/officeDocument/2006/bibliography" SelectedStyle="\APASixthEditionOfficeOnline.xsl" StyleName="APA" Version="6"/>
+<p:properties xmlns:p="http://schemas.microsoft.com/office/2006/metadata/properties" xmlns:xsi="http://www.w3.org/2001/XMLSchema-instance" xmlns:pc="http://schemas.microsoft.com/office/infopath/2007/PartnerControls">
+  <documentManagement>
+    <TaxCatchAll xmlns="cb45339b-ced9-4d0d-8f64-77573914d53b" xsi:nil="true"/>
+    <lcf76f155ced4ddcb4097134ff3c332f xmlns="43a3ca16-9c26-4813-b83f-4aec9927b43f">
+      <Terms xmlns="http://schemas.microsoft.com/office/infopath/2007/PartnerControls"/>
+    </lcf76f155ced4ddcb4097134ff3c332f>
+  </documentManagement>
+</p:properties>
 </file>
 
 <file path=customXml/item3.xml><?xml version="1.0" encoding="utf-8"?>
@@ -10651,14 +10802,7 @@
 </file>
 
 <file path=customXml/item4.xml><?xml version="1.0" encoding="utf-8"?>
-<p:properties xmlns:p="http://schemas.microsoft.com/office/2006/metadata/properties" xmlns:xsi="http://www.w3.org/2001/XMLSchema-instance" xmlns:pc="http://schemas.microsoft.com/office/infopath/2007/PartnerControls">
-  <documentManagement>
-    <TaxCatchAll xmlns="cb45339b-ced9-4d0d-8f64-77573914d53b" xsi:nil="true"/>
-    <lcf76f155ced4ddcb4097134ff3c332f xmlns="43a3ca16-9c26-4813-b83f-4aec9927b43f">
-      <Terms xmlns="http://schemas.microsoft.com/office/infopath/2007/PartnerControls"/>
-    </lcf76f155ced4ddcb4097134ff3c332f>
-  </documentManagement>
-</p:properties>
+<b:Sources xmlns:b="http://schemas.openxmlformats.org/officeDocument/2006/bibliography" xmlns="http://schemas.openxmlformats.org/officeDocument/2006/bibliography" SelectedStyle="\APASixthEditionOfficeOnline.xsl" StyleName="APA" Version="6"/>
 </file>
 
 <file path=customXml/itemProps1.xml><?xml version="1.0" encoding="utf-8"?>
@@ -10681,9 +10825,12 @@
 </file>
 
 <file path=customXml/itemProps2.xml><?xml version="1.0" encoding="utf-8"?>
-<ds:datastoreItem xmlns:ds="http://schemas.openxmlformats.org/officeDocument/2006/customXml" ds:itemID="{4A2DDA74-25EF-4CF2-AAF8-42D509BCBB22}">
+<ds:datastoreItem xmlns:ds="http://schemas.openxmlformats.org/officeDocument/2006/customXml" ds:itemID="{26259216-AD86-464A-AEAD-95B1F9E17392}">
   <ds:schemaRefs>
-    <ds:schemaRef ds:uri="http://schemas.openxmlformats.org/officeDocument/2006/bibliography"/>
+    <ds:schemaRef ds:uri="http://schemas.microsoft.com/office/2006/metadata/properties"/>
+    <ds:schemaRef ds:uri="http://schemas.microsoft.com/office/infopath/2007/PartnerControls"/>
+    <ds:schemaRef ds:uri="cb45339b-ced9-4d0d-8f64-77573914d53b"/>
+    <ds:schemaRef ds:uri="43a3ca16-9c26-4813-b83f-4aec9927b43f"/>
   </ds:schemaRefs>
 </ds:datastoreItem>
 </file>
@@ -10697,12 +10844,9 @@
 </file>
 
 <file path=customXml/itemProps4.xml><?xml version="1.0" encoding="utf-8"?>
-<ds:datastoreItem xmlns:ds="http://schemas.openxmlformats.org/officeDocument/2006/customXml" ds:itemID="{26259216-AD86-464A-AEAD-95B1F9E17392}">
+<ds:datastoreItem xmlns:ds="http://schemas.openxmlformats.org/officeDocument/2006/customXml" ds:itemID="{4A2DDA74-25EF-4CF2-AAF8-42D509BCBB22}">
   <ds:schemaRefs>
-    <ds:schemaRef ds:uri="http://schemas.microsoft.com/office/2006/metadata/properties"/>
-    <ds:schemaRef ds:uri="http://schemas.microsoft.com/office/infopath/2007/PartnerControls"/>
-    <ds:schemaRef ds:uri="cb45339b-ced9-4d0d-8f64-77573914d53b"/>
-    <ds:schemaRef ds:uri="43a3ca16-9c26-4813-b83f-4aec9927b43f"/>
+    <ds:schemaRef ds:uri="http://schemas.openxmlformats.org/officeDocument/2006/bibliography"/>
   </ds:schemaRefs>
 </ds:datastoreItem>
 </file>
</xml_diff>

<commit_message>
Ajuste Final Repositorio con CFA new
</commit_message>
<xml_diff>
--- a/fuentes/CF1_842200_DU.docx
+++ b/fuentes/CF1_842200_DU.docx
@@ -201,7 +201,7 @@
               </wp:anchor>
             </w:drawing>
           </mc:Choice>
-          <mc:Fallback xmlns:oel="http://schemas.microsoft.com/office/2019/extlst" xmlns:a14="http://schemas.microsoft.com/office/drawing/2010/main" xmlns:pic="http://schemas.openxmlformats.org/drawingml/2006/picture" xmlns:adec="http://schemas.microsoft.com/office/drawing/2017/decorative" xmlns:a="http://schemas.openxmlformats.org/drawingml/2006/main">
+          <mc:Fallback xmlns:a="http://schemas.openxmlformats.org/drawingml/2006/main" xmlns:adec="http://schemas.microsoft.com/office/drawing/2017/decorative" xmlns:pic="http://schemas.openxmlformats.org/drawingml/2006/picture" xmlns:a14="http://schemas.microsoft.com/office/drawing/2010/main" xmlns:oel="http://schemas.microsoft.com/office/2019/extlst">
             <w:pict w14:anchorId="7213652C">
               <v:rect id="Rectángulo 3" style="position:absolute;margin-left:-55.7pt;margin-top:26.5pt;width:613.85pt;height:204pt;z-index:-251655168;visibility:visible;mso-wrap-style:square;mso-height-percent:0;mso-wrap-distance-left:9pt;mso-wrap-distance-top:0;mso-wrap-distance-right:9pt;mso-wrap-distance-bottom:0;mso-position-horizontal:absolute;mso-position-horizontal-relative:text;mso-position-vertical:absolute;mso-position-vertical-relative:text;mso-height-percent:0;mso-height-relative:margin;v-text-anchor:middle" alt="&quot;&quot;" o:spid="_x0000_s1026" fillcolor="#00314d" stroked="f" strokeweight="1pt" w14:anchorId="04BF2410" o:gfxdata="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"/>
             </w:pict>
@@ -681,7 +681,7 @@
                 <w:noProof/>
                 <w:webHidden/>
               </w:rPr>
-              <w:t>5</w:t>
+              <w:t>4</w:t>
             </w:r>
             <w:r>
               <w:rPr>
@@ -773,7 +773,7 @@
                 <w:noProof/>
                 <w:webHidden/>
               </w:rPr>
-              <w:t>16</w:t>
+              <w:t>15</w:t>
             </w:r>
             <w:r>
               <w:rPr>
@@ -865,7 +865,7 @@
                 <w:noProof/>
                 <w:webHidden/>
               </w:rPr>
-              <w:t>20</w:t>
+              <w:t>19</w:t>
             </w:r>
             <w:r>
               <w:rPr>
@@ -938,7 +938,7 @@
                 <w:noProof/>
                 <w:webHidden/>
               </w:rPr>
-              <w:t>27</w:t>
+              <w:t>26</w:t>
             </w:r>
             <w:r>
               <w:rPr>
@@ -1011,7 +1011,7 @@
                 <w:noProof/>
                 <w:webHidden/>
               </w:rPr>
-              <w:t>28</w:t>
+              <w:t>27</w:t>
             </w:r>
             <w:r>
               <w:rPr>
@@ -1084,7 +1084,7 @@
                 <w:noProof/>
                 <w:webHidden/>
               </w:rPr>
-              <w:t>29</w:t>
+              <w:t>28</w:t>
             </w:r>
             <w:r>
               <w:rPr>
@@ -1157,7 +1157,7 @@
                 <w:noProof/>
                 <w:webHidden/>
               </w:rPr>
-              <w:t>30</w:t>
+              <w:t>29</w:t>
             </w:r>
             <w:r>
               <w:rPr>
@@ -1226,19 +1226,42 @@
       <w:pPr>
         <w:pStyle w:val="Video"/>
         <w:ind w:left="0"/>
-      </w:pPr>
-      <w:r>
-        <w:t>Elaboración de prendas de vestir a la medida</w:t>
-      </w:r>
-      <w:r>
         <w:rPr>
           <w:noProof/>
         </w:rPr>
+      </w:pPr>
+      <w:r>
+        <w:rPr>
+          <w:noProof/>
+        </w:rPr>
+        <w:t>Introducció</w:t>
+      </w:r>
+      <w:r>
+        <w:rPr>
+          <w:noProof/>
+        </w:rPr>
+        <w:t>n</w:t>
+      </w:r>
+      <w:r>
+        <w:rPr>
+          <w:noProof/>
+        </w:rPr>
+        <w:t>: el modisto de moda</w:t>
+      </w:r>
+    </w:p>
+    <w:p>
+      <w:pPr>
+        <w:ind w:firstLine="426"/>
+      </w:pPr>
+      <w:r>
+        <w:rPr>
+          <w:noProof/>
+        </w:rPr>
         <w:drawing>
-          <wp:inline distT="0" distB="0" distL="0" distR="0" wp14:anchorId="482A24F0" wp14:editId="571A3443">
-            <wp:extent cx="6222123" cy="3499944"/>
-            <wp:effectExtent l="0" t="0" r="7620" b="5715"/>
-            <wp:docPr id="21" name="Imagen 21">
+          <wp:inline distT="0" distB="0" distL="0" distR="0" wp14:anchorId="500A914B" wp14:editId="10EC09CD">
+            <wp:extent cx="6332220" cy="3568065"/>
+            <wp:effectExtent l="0" t="0" r="0" b="0"/>
+            <wp:docPr id="1" name="Imagen 1">
               <a:extLst xmlns:a="http://schemas.openxmlformats.org/drawingml/2006/main">
                 <a:ext uri="{C183D7F6-B498-43B3-948B-1728B52AA6E4}">
                   <adec:decorative xmlns:adec="http://schemas.microsoft.com/office/drawing/2017/decorative" val="1"/>
@@ -1252,7 +1275,7 @@
               <a:graphicData uri="http://schemas.openxmlformats.org/drawingml/2006/picture">
                 <pic:pic xmlns:pic="http://schemas.openxmlformats.org/drawingml/2006/picture">
                   <pic:nvPicPr>
-                    <pic:cNvPr id="21" name="Imagen 21">
+                    <pic:cNvPr id="1" name="Imagen 1">
                       <a:extLst>
                         <a:ext uri="{C183D7F6-B498-43B3-948B-1728B52AA6E4}">
                           <adec:decorative xmlns:adec="http://schemas.microsoft.com/office/drawing/2017/decorative" val="1"/>
@@ -1279,12 +1302,15 @@
                   <pic:spPr bwMode="auto">
                     <a:xfrm>
                       <a:off x="0" y="0"/>
-                      <a:ext cx="6241534" cy="3510862"/>
+                      <a:ext cx="6332220" cy="3568065"/>
                     </a:xfrm>
                     <a:prstGeom prst="rect">
                       <a:avLst/>
                     </a:prstGeom>
                     <a:noFill/>
+                    <a:ln>
+                      <a:noFill/>
+                    </a:ln>
                   </pic:spPr>
                 </pic:pic>
               </a:graphicData>
@@ -1329,7 +1355,7 @@
               <w:t xml:space="preserve">Síntesis del video: </w:t>
             </w:r>
             <w:r>
-              <w:t>Elaboración de prendas de vestir a la medida</w:t>
+              <w:t>Introducción: el modisto de moda</w:t>
             </w:r>
           </w:p>
         </w:tc>
@@ -1341,24 +1367,11 @@
           </w:tcPr>
           <w:p>
             <w:r>
-              <w:t xml:space="preserve">La elaboración de prendas de vestir a la medida es un oficio que requiere gran precisión y detalle, y tanto el modisto como el sastre juegan un papel fundamental en este ámbito de la moda. Estos profesionales se distinguen por su habilidad para crear prendas personalizadas que se ajustan perfectamente a las necesidades y características físicas del cliente. El conocimiento teórico y práctico de los conceptos involucrados en este proceso es esencial para quienes se dedican a esta profesión. Un recorrido histórico que examine el papel del modisto y del sastre, junto con el estudio </w:t>
+              <w:t xml:space="preserve">El modisto y el sastre son profesionales clave dentro del sector de la moda, conocidos por su precisión en la elaboración de prendas de vestir a medida. La comprensión de los conceptos fundamentales es crucial para la formación teórica y práctica de quienes ejercen este oficio. En este contexto, es esencial el análisis histórico y la profundización en los términos y conceptos que definen tanto al modisto como al sastre. Estos conocimientos no solo permiten comprender su rol dentro del sector, sino que también facilitan la identificación, clasificación y </w:t>
             </w:r>
             <w:r>
               <w:lastRenderedPageBreak/>
-              <w:t>de la terminología propia de la confección a medida, proporciona una base sólida para el aprendizaje.</w:t>
-            </w:r>
-          </w:p>
-          <w:p>
-            <w:r>
-              <w:t>Uno de los principales objetivos en este contexto es identificar, clasificar y comprender las características y el rol del modisto o sastre dentro de la industria de la moda. Para lograrlo, es esencial la participación activa de los estudiantes en un programa de formación que les permita integrar estos conceptos a través de un análisis anatómico, de color y de estilo. Al analizar la figura humana desde una perspectiva anatómica y antropométrica, se promueve una metodología propia para la creación de patrones y la confección de prendas.</w:t>
-            </w:r>
-          </w:p>
-          <w:p>
-            <w:r>
-              <w:t>El proceso de desarrollar y confeccionar prendas a la medida implica no solo satisfacer las necesidades funcionales del cliente, sino también tener en cuenta su estilo personal. Además, los modistos y sastres deben estar capacitados para modificar las prendas teniendo en cuenta la arquitectura y estructura de las mismas, así como customizar y agregar detalles creativos que transformen la prenda y le den un carácter único. Este enfoque integral asegura que las prendas elaboradas no solo cumplan con las expectativas de ajuste, sino que también reflejen la individualidad y estilo del cliente</w:t>
-            </w:r>
-            <w:r>
-              <w:t>.</w:t>
+              <w:t>determinación de las características que definen a ambos profesionales. Un objetivo central de este enfoque es identificar las funciones del modisto y del sastre, así como su relevancia en la moda actual. Para lograrlo, se requiere la participación activa de los estudiantes del programa de formación, integrando conceptos teóricos y prácticos basados en el análisis del cliente y sus necesidades, evaluando aspectos anatómicos, de color y estilo. Esto incluye el análisis de la figura humana desde una perspectiva anatómica y antropométrica, fomentando una metodología propia para la construcción de patrones en las prendas de vestir. Asimismo, se busca desarrollar y confeccionar prendas personalizadas, modificando las existentes según la arquitectura de la prenda, y explorando la customización y el uso de detalles que permitan una transformación creativa en las piezas de moda.</w:t>
             </w:r>
           </w:p>
         </w:tc>
@@ -1367,16 +1380,16 @@
     <w:p/>
     <w:p>
       <w:r>
-        <w:t xml:space="preserve">El oficio del modisto y/o del sastre en la historia ha permitido que la industria de la moda sea uno de los pilares económicos más importantes en el mundo. Formarse en este oficio ha implicado no solo el gusto por la elaboración de vestuario, sino una entrega completa a adquirir las competencias necesarias para desarrollar con destreza los productos que se derivan de las diversas líneas que incluye este sector. Es por ello </w:t>
+        <w:t>El oficio del modisto y/o del sastre en la historia ha permitido que la industria de la moda sea uno de los pilares económicos más importantes en el mundo. Formarse en este oficio ha implicado no solo el gusto por la elaboración de vestuario, sino una entrega completa a adquirir las competencias necesarias para desarrollar con destreza los productos que se derivan de las diversas líneas que incluye este sector. Es por ello que para comprender al modisto y al sastre se hace necesario iniciar contextualizando históricamente su rol dentro de la sociedad colombiana, y así mismo, comprender su rol en el sector de la moda.</w:t>
+      </w:r>
+    </w:p>
+    <w:p>
+      <w:r>
+        <w:t xml:space="preserve">El sector de la moda comprende conceptos que son los que guían la fundamentación teórica y a su vez guían la práctica de quien trabaja en él. Es taxativo identificar conceptos tales como moda, vestuario, color, tendencias, entre otros, pues </w:t>
       </w:r>
       <w:r>
         <w:lastRenderedPageBreak/>
-        <w:t>que para comprender al modisto y al sastre se hace necesario iniciar contextualizando históricamente su rol dentro de la sociedad colombiana, y así mismo, comprender su rol en el sector de la moda.</w:t>
-      </w:r>
-    </w:p>
-    <w:p>
-      <w:r>
-        <w:t>El sector de la moda comprende conceptos que son los que guían la fundamentación teórica y a su vez guían la práctica de quien trabaja en él. Es taxativo identificar conceptos tales como moda, vestuario, color, tendencias, entre otros, pues para todo aquel que se encuentra inmerso dentro de este mundo lleno de texturas, volúmenes, formas, etc., es necesario que identifique la línea y estética que desea desarrollar dentro del oficio, esto porque cuando se aborda la moda en general se encontrará un sin número de posibilidades en las que se puede trabajar, y para quien emprende y asume el reto de estar en este mundo es indispensable encontrar elementos que hagan que su producto se diferencie de otros y logre apostar con propuestas que satisfagan la necesidad del cliente o público objetivo al cual pretende apuntar.</w:t>
+        <w:t>para todo aquel que se encuentra inmerso dentro de este mundo lleno de texturas, volúmenes, formas, etc., es necesario que identifique la línea y estética que desea desarrollar dentro del oficio, esto porque cuando se aborda la moda en general se encontrará un sin número de posibilidades en las que se puede trabajar, y para quien emprende y asume el reto de estar en este mundo es indispensable encontrar elementos que hagan que su producto se diferencie de otros y logre apostar con propuestas que satisfagan la necesidad del cliente o público objetivo al cual pretende apuntar.</w:t>
       </w:r>
     </w:p>
     <w:p>
@@ -1420,7 +1433,6 @@
         </w:numPr>
       </w:pPr>
       <w:r>
-        <w:lastRenderedPageBreak/>
         <w:t>Desarrollar y confeccionar prendas de vestir a la medida acorde a las necesidades del cliente.</w:t>
       </w:r>
     </w:p>
@@ -1436,20 +1448,6 @@
         <w:t>Modificar prendas de vestir, teniendo en cuenta la arquitectura de la prenda, customizar e implementar detalles en las prendas que permitan una transformación creativa.</w:t>
       </w:r>
     </w:p>
-    <w:p/>
-    <w:p/>
-    <w:p/>
-    <w:p/>
-    <w:p/>
-    <w:p/>
-    <w:p/>
-    <w:p/>
-    <w:p/>
-    <w:p/>
-    <w:p/>
-    <w:p/>
-    <w:p/>
-    <w:p/>
     <w:p/>
     <w:p>
       <w:pPr>
@@ -1546,15 +1544,7 @@
         <w:jc w:val="center"/>
       </w:pPr>
       <w:r>
-        <w:t xml:space="preserve">Nota. Trajes </w:t>
-      </w:r>
-      <w:proofErr w:type="spellStart"/>
-      <w:r>
-        <w:t>Delwende</w:t>
-      </w:r>
-      <w:proofErr w:type="spellEnd"/>
-      <w:r>
-        <w:t xml:space="preserve"> (2021).</w:t>
+        <w:t>Nota. Trajes Delwende (2021).</w:t>
       </w:r>
     </w:p>
     <w:p>
@@ -1697,40 +1687,31 @@
     </w:p>
     <w:p>
       <w:pPr>
+        <w:ind w:firstLine="0"/>
+      </w:pPr>
+    </w:p>
+    <w:p>
+      <w:pPr>
+        <w:pStyle w:val="Figura"/>
+      </w:pPr>
+      <w:r>
+        <w:lastRenderedPageBreak/>
+        <w:t>Anuncios publicitarios</w:t>
+      </w:r>
+    </w:p>
+    <w:p>
+      <w:pPr>
         <w:jc w:val="center"/>
       </w:pPr>
-    </w:p>
-    <w:p>
-      <w:pPr>
-        <w:jc w:val="center"/>
-      </w:pPr>
-    </w:p>
-    <w:p>
-      <w:pPr>
-        <w:jc w:val="center"/>
-      </w:pPr>
-    </w:p>
-    <w:p>
-      <w:pPr>
-        <w:pStyle w:val="Figura"/>
-      </w:pPr>
-      <w:r>
-        <w:t>Anuncios publicitarios</w:t>
-      </w:r>
-    </w:p>
-    <w:p>
-      <w:pPr>
-        <w:jc w:val="center"/>
-      </w:pPr>
       <w:r>
         <w:rPr>
           <w:noProof/>
         </w:rPr>
         <w:drawing>
-          <wp:inline distT="0" distB="0" distL="0" distR="0" wp14:anchorId="76FC1AB3" wp14:editId="19DA952E">
-            <wp:extent cx="5849166" cy="2753109"/>
-            <wp:effectExtent l="0" t="0" r="0" b="9525"/>
-            <wp:docPr id="33" name="Imagen 33" descr="La imagen expone una compilación de tres anuncios publicitarios de principios del siglo XX, tal como se presentarían en una revista o periódico de la época. Cada anuncio presenta ilustraciones de mujeres y textos que destacan el producto anunciado."/>
+          <wp:inline distT="0" distB="0" distL="0" distR="0" wp14:anchorId="09EEED3A" wp14:editId="58A83315">
+            <wp:extent cx="5652448" cy="2906973"/>
+            <wp:effectExtent l="0" t="0" r="5715" b="8255"/>
+            <wp:docPr id="2" name="Imagen 2" descr="La imagen expone una compilación de tres anuncios publicitarios de principios del siglo XX, tal como se presentarían en una revista o periódico de la época. Cada anuncio presenta ilustraciones de mujeres y textos que destacan el producto anunciado."/>
             <wp:cNvGraphicFramePr>
               <a:graphicFrameLocks xmlns:a="http://schemas.openxmlformats.org/drawingml/2006/main" noChangeAspect="1"/>
             </wp:cNvGraphicFramePr>
@@ -1738,7 +1719,7 @@
               <a:graphicData uri="http://schemas.openxmlformats.org/drawingml/2006/picture">
                 <pic:pic xmlns:pic="http://schemas.openxmlformats.org/drawingml/2006/picture">
                   <pic:nvPicPr>
-                    <pic:cNvPr id="33" name="Imagen 33" descr="La imagen expone una compilación de tres anuncios publicitarios de principios del siglo XX, tal como se presentarían en una revista o periódico de la época. Cada anuncio presenta ilustraciones de mujeres y textos que destacan el producto anunciado."/>
+                    <pic:cNvPr id="2" name="Imagen 2" descr="La imagen expone una compilación de tres anuncios publicitarios de principios del siglo XX, tal como se presentarían en una revista o periódico de la época. Cada anuncio presenta ilustraciones de mujeres y textos que destacan el producto anunciado."/>
                     <pic:cNvPicPr/>
                   </pic:nvPicPr>
                   <pic:blipFill>
@@ -1750,7 +1731,7 @@
                   <pic:spPr>
                     <a:xfrm>
                       <a:off x="0" y="0"/>
-                      <a:ext cx="5849166" cy="2753109"/>
+                      <a:ext cx="5661139" cy="2911443"/>
                     </a:xfrm>
                     <a:prstGeom prst="rect">
                       <a:avLst/>
@@ -1784,15 +1765,7 @@
         <w:jc w:val="both"/>
       </w:pPr>
       <w:r>
-        <w:t xml:space="preserve">El anuncio del centro, del 25 de julio de 1925, publicita una "Crema para Blanquear" de una Sra. </w:t>
-      </w:r>
-      <w:proofErr w:type="spellStart"/>
-      <w:r>
-        <w:t>Gervaise</w:t>
-      </w:r>
-      <w:proofErr w:type="spellEnd"/>
-      <w:r>
-        <w:t xml:space="preserve"> Graham y hace referencia a problemas de la piel como pecas, manchas y espinillas. </w:t>
+        <w:t xml:space="preserve">El anuncio del centro, del 25 de julio de 1925, publicita una "Crema para Blanquear" de una Sra. Gervaise Graham y hace referencia a problemas de la piel como pecas, manchas y espinillas. </w:t>
       </w:r>
     </w:p>
     <w:p>
@@ -1805,15 +1778,15 @@
     </w:p>
     <w:p>
       <w:r>
+        <w:t>Estos patrones eran comunes en revistas y catálogos de moda, permitiendo a las costureras crear sus propios vestidos en casa.</w:t>
+      </w:r>
+    </w:p>
+    <w:p>
+      <w:pPr>
+        <w:pStyle w:val="Figura"/>
+      </w:pPr>
+      <w:r>
         <w:lastRenderedPageBreak/>
-        <w:t>Estos patrones eran comunes en revistas y catálogos de moda, permitiendo a las costureras crear sus propios vestidos en casa.</w:t>
-      </w:r>
-    </w:p>
-    <w:p>
-      <w:pPr>
-        <w:pStyle w:val="Figura"/>
-      </w:pPr>
-      <w:r>
         <w:t>Elegancia en la moda</w:t>
       </w:r>
     </w:p>
@@ -1867,15 +1840,7 @@
         <w:jc w:val="center"/>
       </w:pPr>
       <w:r>
-        <w:t xml:space="preserve">Nota. </w:t>
-      </w:r>
-      <w:proofErr w:type="spellStart"/>
-      <w:r>
-        <w:t>Butterick</w:t>
-      </w:r>
-      <w:proofErr w:type="spellEnd"/>
-      <w:r>
-        <w:t xml:space="preserve"> 7660 (s.f.).</w:t>
+        <w:t>Nota. Butterick 7660 (s.f.).</w:t>
       </w:r>
     </w:p>
     <w:p>
@@ -1900,29 +1865,18 @@
     </w:p>
     <w:p>
       <w:r>
-        <w:t xml:space="preserve">Como se ha mencionado anteriormente la modistería y la confección en Colombia se han destacado por ser un oficio realizado por muchas personas, quienes, en su gran mayoría, son considerados artesanos, pues independientemente del </w:t>
-      </w:r>
+        <w:t>Como se ha mencionado anteriormente la modistería y la confección en Colombia se han destacado por ser un oficio realizado por muchas personas, quienes, en su gran mayoría, son considerados artesanos, pues independientemente del seguimiento a múltiples tendencias, la huella cultural reflejada en formas y colores caracteriza al país.</w:t>
+      </w:r>
+    </w:p>
+    <w:p>
       <w:r>
         <w:lastRenderedPageBreak/>
-        <w:t>seguimiento a múltiples tendencias, la huella cultural reflejada en formas y colores caracteriza al país.</w:t>
-      </w:r>
-    </w:p>
-    <w:p>
-      <w:r>
         <w:t>En Colombia en los años 40 se acentuó la transformación de la industria textil, dado que empezaron a ser mucho más relevantes aquellas empresas dedicadas a la producción de prendas de vestir, y a la producción y transformación de materia prima.</w:t>
       </w:r>
     </w:p>
     <w:p>
       <w:r>
-        <w:t xml:space="preserve">Este fenómeno generó que modistas dedicadas al oficio en sus talleres, muchos de ellos ubicados en sus casas, laboraran en empresas como por ejemplo, </w:t>
-      </w:r>
-      <w:proofErr w:type="spellStart"/>
-      <w:r>
-        <w:t>Everfit</w:t>
-      </w:r>
-      <w:proofErr w:type="spellEnd"/>
-      <w:r>
-        <w:t>, empresa que se dedicaba al corte y confección de prendas, lo cual produjo que la labor artesanal desarrollada en los talleres pasará a ser más industrial con la ayuda de maquinaria y procesos establecidos para el rendimiento y aprovechamiento del tiempo, así las modistas que en un inicio conservaban este nombre pasaron, en muchas ocasiones, a realizar solo una tarea como el despeluce y el acabado final de la prenda de acuerdo con las tareas que se realizaban en una fábrica (Mesa, 2014).</w:t>
+        <w:t>Este fenómeno generó que modistas dedicadas al oficio en sus talleres, muchos de ellos ubicados en sus casas, laboraran en empresas como por ejemplo, Everfit, empresa que se dedicaba al corte y confección de prendas, lo cual produjo que la labor artesanal desarrollada en los talleres pasará a ser más industrial con la ayuda de maquinaria y procesos establecidos para el rendimiento y aprovechamiento del tiempo, así las modistas que en un inicio conservaban este nombre pasaron, en muchas ocasiones, a realizar solo una tarea como el despeluce y el acabado final de la prenda de acuerdo con las tareas que se realizaban en una fábrica (Mesa, 2014).</w:t>
       </w:r>
     </w:p>
     <w:p>
@@ -1965,16 +1919,7 @@
         <w:ind w:left="1429" w:firstLine="0"/>
       </w:pPr>
       <w:r>
-        <w:lastRenderedPageBreak/>
-        <w:t xml:space="preserve">Comienza con el surgimiento de las primeras empresas de tejido: Coltejer, </w:t>
-      </w:r>
-      <w:proofErr w:type="spellStart"/>
-      <w:r>
-        <w:t>Tejicondor</w:t>
-      </w:r>
-      <w:proofErr w:type="spellEnd"/>
-      <w:r>
-        <w:t xml:space="preserve"> y Fabricato.</w:t>
+        <w:t>Comienza con el surgimiento de las primeras empresas de tejido: Coltejer, Tejicondor y Fabricato.</w:t>
       </w:r>
     </w:p>
     <w:p>
@@ -1994,6 +1939,7 @@
           <w:b/>
           <w:bCs/>
         </w:rPr>
+        <w:lastRenderedPageBreak/>
         <w:t>1956</w:t>
       </w:r>
     </w:p>
@@ -2032,31 +1978,7 @@
         <w:ind w:left="1429" w:firstLine="0"/>
       </w:pPr>
       <w:r>
-        <w:t xml:space="preserve">Las recordadas </w:t>
-      </w:r>
-      <w:proofErr w:type="spellStart"/>
-      <w:r>
-        <w:t>Caribu</w:t>
-      </w:r>
-      <w:proofErr w:type="spellEnd"/>
-      <w:r>
-        <w:t xml:space="preserve">, </w:t>
-      </w:r>
-      <w:proofErr w:type="spellStart"/>
-      <w:r>
-        <w:t>Everfit</w:t>
-      </w:r>
-      <w:proofErr w:type="spellEnd"/>
-      <w:r>
-        <w:t xml:space="preserve">, Paños Vicuña y </w:t>
-      </w:r>
-      <w:proofErr w:type="spellStart"/>
-      <w:r>
-        <w:t>Pepalfa</w:t>
-      </w:r>
-      <w:proofErr w:type="spellEnd"/>
-      <w:r>
-        <w:t xml:space="preserve"> se consolidan como importantes empresas en el ámbito de la confección, ropa masculina, lana y textil respectivamente.</w:t>
+        <w:t>Las recordadas Caribu, Everfit, Paños Vicuña y Pepalfa se consolidan como importantes empresas en el ámbito de la confección, ropa masculina, lana y textil respectivamente.</w:t>
       </w:r>
     </w:p>
     <w:p>
@@ -2114,15 +2036,7 @@
         <w:ind w:left="1429" w:firstLine="0"/>
       </w:pPr>
       <w:r>
-        <w:t xml:space="preserve">Nace el Instituto para la Exportación y la Moda, más conocido como </w:t>
-      </w:r>
-      <w:proofErr w:type="spellStart"/>
-      <w:r>
-        <w:t>Inexmoda</w:t>
-      </w:r>
-      <w:proofErr w:type="spellEnd"/>
-      <w:r>
-        <w:t>, con la tarea de internacionalizar la industria nacional.</w:t>
+        <w:t>Nace el Instituto para la Exportación y la Moda, más conocido como Inexmoda, con la tarea de internacionalizar la industria nacional.</w:t>
       </w:r>
     </w:p>
     <w:p>
@@ -2151,15 +2065,7 @@
         <w:ind w:left="1429" w:firstLine="0"/>
       </w:pPr>
       <w:r>
-        <w:t xml:space="preserve">Surge la feria de moda más importante del país Colombiamoda y, la feria textil </w:t>
-      </w:r>
-      <w:proofErr w:type="spellStart"/>
-      <w:r>
-        <w:t>Colombiatex</w:t>
-      </w:r>
-      <w:proofErr w:type="spellEnd"/>
-      <w:r>
-        <w:t>, dos plataformas para dar visibilidad a esta industria y a sus transformaciones en el país.</w:t>
+        <w:t>Surge la feria de moda más importante del país Colombiamoda y, la feria textil Colombiatex, dos plataformas para dar visibilidad a esta industria y a sus transformaciones en el país.</w:t>
       </w:r>
     </w:p>
     <w:p>
@@ -2188,31 +2094,7 @@
         <w:ind w:left="1429" w:firstLine="0"/>
       </w:pPr>
       <w:r>
-        <w:t xml:space="preserve">La moda colombiana se posiciona en el mundo y diseñadores como Carolina Herrera, </w:t>
-      </w:r>
-      <w:proofErr w:type="spellStart"/>
-      <w:r>
-        <w:t>Badgley</w:t>
-      </w:r>
-      <w:proofErr w:type="spellEnd"/>
-      <w:r>
-        <w:t xml:space="preserve"> </w:t>
-      </w:r>
-      <w:proofErr w:type="spellStart"/>
-      <w:r>
-        <w:t>Miscka</w:t>
-      </w:r>
-      <w:proofErr w:type="spellEnd"/>
-      <w:r>
-        <w:t xml:space="preserve">, Agatha Ruiz de la Prada, </w:t>
-      </w:r>
-      <w:proofErr w:type="spellStart"/>
-      <w:r>
-        <w:t>Custo</w:t>
-      </w:r>
-      <w:proofErr w:type="spellEnd"/>
-      <w:r>
-        <w:t xml:space="preserve"> Barcelona, entre otros visitan el país.</w:t>
+        <w:t>La moda colombiana se posiciona en el mundo y diseñadores como Carolina Herrera, Badgley Miscka, Agatha Ruiz de la Prada, Custo Barcelona, entre otros visitan el país.</w:t>
       </w:r>
     </w:p>
     <w:p>
@@ -2228,20 +2110,15 @@
           <w:b/>
           <w:bCs/>
         </w:rPr>
+        <w:t>2000 – 2009</w:t>
+      </w:r>
+      <w:r>
+        <w:br/>
+        <w:t xml:space="preserve">Durante este período de transformaciones en el mercado, las campañas colombianas se dan cuenta que tienen que cambiar su modelo de maquila </w:t>
+      </w:r>
+      <w:r>
         <w:lastRenderedPageBreak/>
-        <w:t>2000 – 2009</w:t>
-      </w:r>
-      <w:r>
-        <w:br/>
-        <w:t xml:space="preserve">Durante este período de transformaciones en el mercado, las campañas colombianas se dan cuenta que tienen que cambiar su modelo de maquila para comenzar a ofrecer el llamado paquete completo; empresas como VF </w:t>
-      </w:r>
-      <w:proofErr w:type="spellStart"/>
-      <w:r>
-        <w:t>Corporation</w:t>
-      </w:r>
-      <w:proofErr w:type="spellEnd"/>
-      <w:r>
-        <w:t>, Levis, Ralph Lauren empiezan a requerir de sus servicios.</w:t>
+        <w:t>para comenzar a ofrecer el llamado paquete completo; empresas como VF Corporation, Levis, Ralph Lauren empiezan a requerir de sus servicios.</w:t>
       </w:r>
     </w:p>
     <w:p>
@@ -2327,13 +2204,8 @@
         <w:pStyle w:val="Prrafodelista"/>
         <w:ind w:left="1429" w:firstLine="0"/>
       </w:pPr>
-      <w:proofErr w:type="spellStart"/>
-      <w:r>
-        <w:t>Inexmoda</w:t>
-      </w:r>
-      <w:proofErr w:type="spellEnd"/>
-      <w:r>
-        <w:t xml:space="preserve"> prevé que el crecimiento futuro del mercado de ropa y calzado en Colombia será mayor.</w:t>
+      <w:r>
+        <w:t>Inexmoda prevé que el crecimiento futuro del mercado de ropa y calzado en Colombia será mayor.</w:t>
       </w:r>
     </w:p>
     <w:p>
@@ -2468,14 +2340,8 @@
         <w:pStyle w:val="Prrafodelista"/>
         <w:ind w:left="1429" w:firstLine="0"/>
       </w:pPr>
-      <w:proofErr w:type="spellStart"/>
-      <w:r>
-        <w:lastRenderedPageBreak/>
-        <w:t>Shenti</w:t>
-      </w:r>
-      <w:proofErr w:type="spellEnd"/>
-      <w:r>
-        <w:t xml:space="preserve"> con un cinturón de cuero, falda larga. Las sirvientas iban desnudas, con calzado de fibras vegetales, cuero trenzado y papiro.</w:t>
+      <w:r>
+        <w:t>Shenti con un cinturón de cuero, falda larga. Las sirvientas iban desnudas, con calzado de fibras vegetales, cuero trenzado y papiro.</w:t>
       </w:r>
     </w:p>
     <w:p>
@@ -2505,6 +2371,7 @@
           <w:b/>
           <w:bCs/>
         </w:rPr>
+        <w:lastRenderedPageBreak/>
         <w:t>Sumerios (2500 A.C.)</w:t>
       </w:r>
     </w:p>
@@ -2514,15 +2381,7 @@
         <w:ind w:left="1429" w:firstLine="0"/>
       </w:pPr>
       <w:r>
-        <w:t>Traje de lujo, faldón, chal, </w:t>
-      </w:r>
-      <w:proofErr w:type="spellStart"/>
-      <w:r>
-        <w:t>kaunake</w:t>
-      </w:r>
-      <w:proofErr w:type="spellEnd"/>
-      <w:r>
-        <w:t>, traje militar.</w:t>
+        <w:t>Traje de lujo, faldón, chal, kaunake, traje militar.</w:t>
       </w:r>
     </w:p>
     <w:p>
@@ -2719,7 +2578,6 @@
           <w:b/>
           <w:bCs/>
         </w:rPr>
-        <w:lastRenderedPageBreak/>
         <w:t>Edad contemporánea (Siglo XIX) </w:t>
       </w:r>
     </w:p>
@@ -2749,6 +2607,7 @@
           <w:b/>
           <w:bCs/>
         </w:rPr>
+        <w:lastRenderedPageBreak/>
         <w:t>Edad contemporánea (Siglo XX)</w:t>
       </w:r>
     </w:p>
@@ -2820,15 +2679,7 @@
         <w:t>animal print, fast fashion</w:t>
       </w:r>
       <w:r>
-        <w:t>, pantalón pitillo, escote en V, </w:t>
-      </w:r>
-      <w:proofErr w:type="spellStart"/>
-      <w:r>
-        <w:t>supraciclaje</w:t>
-      </w:r>
-      <w:proofErr w:type="spellEnd"/>
-      <w:r>
-        <w:t>, pantalón tiro alto, blusas campesinas.</w:t>
+        <w:t>, pantalón pitillo, escote en V, supraciclaje, pantalón tiro alto, blusas campesinas.</w:t>
       </w:r>
     </w:p>
     <w:p>
@@ -2854,6 +2705,9 @@
     <w:p/>
     <w:p/>
     <w:p/>
+    <w:p/>
+    <w:p/>
+    <w:p/>
     <w:p>
       <w:pPr>
         <w:pStyle w:val="Ttulo1"/>
@@ -2872,15 +2726,7 @@
     </w:p>
     <w:p>
       <w:r>
-        <w:t>Según la RAE se encuentran conceptos clasificados por género, el modisto es la persona que se dedica a hacer prendas de vestir o a crear modas o modelos de ropa, principalmente para mujer. En este concepto es preciso aclarar que el término modisto ha sido empleado usualmente para el hombre, siendo el de modista atribuido a las mujeres; sin embargo, en términos de moda hasta los años 70 y 80 algunos países emplean la palabra modista también para los hombres. A su vez, sastre, se considera a la persona que tiene por oficio cortar y coser trajes, principalmente de hombre (</w:t>
-      </w:r>
-      <w:proofErr w:type="spellStart"/>
-      <w:r>
-        <w:t>Asale</w:t>
-      </w:r>
-      <w:proofErr w:type="spellEnd"/>
-      <w:r>
-        <w:t>, 2021).</w:t>
+        <w:t>Según la RAE se encuentran conceptos clasificados por género, el modisto es la persona que se dedica a hacer prendas de vestir o a crear modas o modelos de ropa, principalmente para mujer. En este concepto es preciso aclarar que el término modisto ha sido empleado usualmente para el hombre, siendo el de modista atribuido a las mujeres; sin embargo, en términos de moda hasta los años 70 y 80 algunos países emplean la palabra modista también para los hombres. A su vez, sastre, se considera a la persona que tiene por oficio cortar y coser trajes, principalmente de hombre (Asale, 2021).</w:t>
       </w:r>
     </w:p>
     <w:p>
@@ -3100,15 +2946,7 @@
         <w:jc w:val="center"/>
       </w:pPr>
       <w:r>
-        <w:t xml:space="preserve">Nota: </w:t>
-      </w:r>
-      <w:proofErr w:type="spellStart"/>
-      <w:r>
-        <w:t>Jaimes</w:t>
-      </w:r>
-      <w:proofErr w:type="spellEnd"/>
-      <w:r>
-        <w:t xml:space="preserve"> (2019).</w:t>
+        <w:t>Nota: Jaimes (2019).</w:t>
       </w:r>
     </w:p>
     <w:p>
@@ -3272,15 +3110,7 @@
     </w:p>
     <w:p>
       <w:r>
-        <w:t>Para comprender lo que es el sistema moda es importante aclarar qué es moda, según la RAE tiene varios significados, se refiere al uso, modo o costumbre que está en boga durante algún tiempo o en determinado país; al gusto colectivo y cambiante en lo relativo a prendas de vestir y complementos; al conjunto de la vestimenta y los adornos de moda y, por último, al valor que aparece con mayor frecuencia en un conjunto de datos (</w:t>
-      </w:r>
-      <w:proofErr w:type="spellStart"/>
-      <w:r>
-        <w:t>Asale</w:t>
-      </w:r>
-      <w:proofErr w:type="spellEnd"/>
-      <w:r>
-        <w:t>, 2021).</w:t>
+        <w:t>Para comprender lo que es el sistema moda es importante aclarar qué es moda, según la RAE tiene varios significados, se refiere al uso, modo o costumbre que está en boga durante algún tiempo o en determinado país; al gusto colectivo y cambiante en lo relativo a prendas de vestir y complementos; al conjunto de la vestimenta y los adornos de moda y, por último, al valor que aparece con mayor frecuencia en un conjunto de datos (Asale, 2021).</w:t>
       </w:r>
     </w:p>
     <w:p>
@@ -3703,7 +3533,6 @@
           <w:numId w:val="27"/>
         </w:numPr>
       </w:pPr>
-      <w:proofErr w:type="spellStart"/>
       <w:r>
         <w:rPr>
           <w:b/>
@@ -3711,7 +3540,6 @@
         </w:rPr>
         <w:t>Auto-realización</w:t>
       </w:r>
-      <w:proofErr w:type="spellEnd"/>
       <w:r>
         <w:t>: Vestirse para uno mismo, sintiéndose bien y transmitiendo seguridad.</w:t>
       </w:r>
@@ -4361,26 +4189,11 @@
           <w:lang w:eastAsia="es-CO"/>
         </w:rPr>
       </w:pPr>
-      <w:proofErr w:type="spellStart"/>
       <w:r>
         <w:rPr>
           <w:lang w:eastAsia="es-CO"/>
         </w:rPr>
-        <w:t>Asale</w:t>
-      </w:r>
-      <w:proofErr w:type="spellEnd"/>
-      <w:r>
-        <w:rPr>
-          <w:lang w:eastAsia="es-CO"/>
-        </w:rPr>
-        <w:t xml:space="preserve">. (2021). Moda. Diccionario de la lengua </w:t>
-      </w:r>
-      <w:proofErr w:type="spellStart"/>
-      <w:r>
-        <w:rPr>
-          <w:lang w:eastAsia="es-CO"/>
-        </w:rPr>
-        <w:t>española.</w:t>
+        <w:t>Asale. (2021). Moda. Diccionario de la lengua española.</w:t>
       </w:r>
       <w:hyperlink r:id="rId24" w:tgtFrame="_blank" w:history="1">
         <w:r>
@@ -4388,15 +4201,7 @@
             <w:rStyle w:val="Hipervnculo"/>
             <w:lang w:eastAsia="es-CO"/>
           </w:rPr>
-          <w:t>https</w:t>
-        </w:r>
-        <w:proofErr w:type="spellEnd"/>
-        <w:r>
-          <w:rPr>
-            <w:rStyle w:val="Hipervnculo"/>
-            <w:lang w:eastAsia="es-CO"/>
-          </w:rPr>
-          <w:t>://dle.rae.es/moda</w:t>
+          <w:t>https://dle.rae.es/moda</w:t>
         </w:r>
       </w:hyperlink>
     </w:p>
@@ -4407,26 +4212,11 @@
           <w:lang w:eastAsia="es-CO"/>
         </w:rPr>
       </w:pPr>
-      <w:proofErr w:type="spellStart"/>
       <w:r>
         <w:rPr>
           <w:lang w:eastAsia="es-CO"/>
         </w:rPr>
-        <w:t>Asale</w:t>
-      </w:r>
-      <w:proofErr w:type="spellEnd"/>
-      <w:r>
-        <w:rPr>
-          <w:lang w:eastAsia="es-CO"/>
-        </w:rPr>
-        <w:t xml:space="preserve">. (2021). Sastre, sastra. Diccionario de la lengua </w:t>
-      </w:r>
-      <w:proofErr w:type="spellStart"/>
-      <w:r>
-        <w:rPr>
-          <w:lang w:eastAsia="es-CO"/>
-        </w:rPr>
-        <w:t>española.</w:t>
+        <w:t>Asale. (2021). Sastre, sastra. Diccionario de la lengua española.</w:t>
       </w:r>
       <w:hyperlink r:id="rId25" w:tgtFrame="_blank" w:history="1">
         <w:r>
@@ -4434,15 +4224,7 @@
             <w:rStyle w:val="Hipervnculo"/>
             <w:lang w:eastAsia="es-CO"/>
           </w:rPr>
-          <w:t>https</w:t>
-        </w:r>
-        <w:proofErr w:type="spellEnd"/>
-        <w:r>
-          <w:rPr>
-            <w:rStyle w:val="Hipervnculo"/>
-            <w:lang w:eastAsia="es-CO"/>
-          </w:rPr>
-          <w:t>://dle.rae.es/sastre</w:t>
+          <w:t>https://dle.rae.es/sastre</w:t>
         </w:r>
       </w:hyperlink>
     </w:p>
@@ -4453,19 +4235,11 @@
           <w:lang w:eastAsia="es-CO"/>
         </w:rPr>
       </w:pPr>
-      <w:proofErr w:type="spellStart"/>
       <w:r>
         <w:rPr>
           <w:lang w:eastAsia="es-CO"/>
         </w:rPr>
-        <w:t>Butterick</w:t>
-      </w:r>
-      <w:proofErr w:type="spellEnd"/>
-      <w:r>
-        <w:rPr>
-          <w:lang w:eastAsia="es-CO"/>
-        </w:rPr>
-        <w:t xml:space="preserve"> 7660. (2021). Elegancia en la moda. Flickr.</w:t>
+        <w:t>Butterick 7660. (2021). Elegancia en la moda. Flickr.</w:t>
       </w:r>
       <w:hyperlink r:id="rId26" w:tgtFrame="_blank" w:history="1">
         <w:r>
@@ -4507,61 +4281,11 @@
           <w:lang w:eastAsia="es-CO"/>
         </w:rPr>
       </w:pPr>
-      <w:proofErr w:type="spellStart"/>
       <w:r>
         <w:rPr>
           <w:lang w:eastAsia="es-CO"/>
         </w:rPr>
-        <w:t>Inexmoda</w:t>
-      </w:r>
-      <w:proofErr w:type="spellEnd"/>
-      <w:r>
-        <w:rPr>
-          <w:lang w:eastAsia="es-CO"/>
-        </w:rPr>
-        <w:t xml:space="preserve">. (2021). </w:t>
-      </w:r>
-      <w:proofErr w:type="spellStart"/>
-      <w:r>
-        <w:rPr>
-          <w:lang w:eastAsia="es-CO"/>
-        </w:rPr>
-        <w:t>Inexmoda</w:t>
-      </w:r>
-      <w:proofErr w:type="spellEnd"/>
-      <w:r>
-        <w:rPr>
-          <w:lang w:eastAsia="es-CO"/>
-        </w:rPr>
-        <w:t xml:space="preserve"> y </w:t>
-      </w:r>
-      <w:proofErr w:type="spellStart"/>
-      <w:r>
-        <w:rPr>
-          <w:lang w:eastAsia="es-CO"/>
-        </w:rPr>
-        <w:t>Fashion</w:t>
-      </w:r>
-      <w:proofErr w:type="spellEnd"/>
-      <w:r>
-        <w:rPr>
-          <w:lang w:eastAsia="es-CO"/>
-        </w:rPr>
-        <w:t xml:space="preserve"> </w:t>
-      </w:r>
-      <w:proofErr w:type="spellStart"/>
-      <w:r>
-        <w:rPr>
-          <w:lang w:eastAsia="es-CO"/>
-        </w:rPr>
-        <w:t>Snoops</w:t>
-      </w:r>
-      <w:proofErr w:type="spellEnd"/>
-      <w:r>
-        <w:rPr>
-          <w:lang w:eastAsia="es-CO"/>
-        </w:rPr>
-        <w:t>, empoderando a las marcas a aprovechar las tendencias del futuro</w:t>
+        <w:t>Inexmoda. (2021). Inexmoda y Fashion Snoops, empoderando a las marcas a aprovechar las tendencias del futuro</w:t>
       </w:r>
       <w:hyperlink r:id="rId28" w:tgtFrame="_blank" w:history="1">
         <w:r>
@@ -4584,14 +4308,7 @@
         <w:rPr>
           <w:lang w:eastAsia="es-CO"/>
         </w:rPr>
-        <w:t xml:space="preserve">Mesa, F., A. L. (2014). Historia del oficio de la modista en Medellín, 1940 – 1980 procesos de individuación y prácticas de subjetivación. [Tesis de maestría, Universidad Nacional de Colombia, sede Medellín]. Repositorio institucional </w:t>
-      </w:r>
-      <w:proofErr w:type="spellStart"/>
-      <w:r>
-        <w:rPr>
-          <w:lang w:eastAsia="es-CO"/>
-        </w:rPr>
-        <w:t>UNAL.</w:t>
+        <w:t>Mesa, F., A. L. (2014). Historia del oficio de la modista en Medellín, 1940 – 1980 procesos de individuación y prácticas de subjetivación. [Tesis de maestría, Universidad Nacional de Colombia, sede Medellín]. Repositorio institucional UNAL.</w:t>
       </w:r>
       <w:hyperlink r:id="rId29" w:tgtFrame="_blank" w:history="1">
         <w:r>
@@ -4599,47 +4316,7 @@
             <w:rStyle w:val="Hipervnculo"/>
             <w:lang w:eastAsia="es-CO"/>
           </w:rPr>
-          <w:t>https</w:t>
-        </w:r>
-        <w:proofErr w:type="spellEnd"/>
-        <w:r>
-          <w:rPr>
-            <w:rStyle w:val="Hipervnculo"/>
-            <w:lang w:eastAsia="es-CO"/>
-          </w:rPr>
-          <w:t>://repositorio.unal.edu.co/</w:t>
-        </w:r>
-        <w:proofErr w:type="spellStart"/>
-        <w:r>
-          <w:rPr>
-            <w:rStyle w:val="Hipervnculo"/>
-            <w:lang w:eastAsia="es-CO"/>
-          </w:rPr>
-          <w:t>handle</w:t>
-        </w:r>
-        <w:proofErr w:type="spellEnd"/>
-        <w:r>
-          <w:rPr>
-            <w:rStyle w:val="Hipervnculo"/>
-            <w:lang w:eastAsia="es-CO"/>
-          </w:rPr>
-          <w:t>/</w:t>
-        </w:r>
-        <w:proofErr w:type="spellStart"/>
-        <w:r>
-          <w:rPr>
-            <w:rStyle w:val="Hipervnculo"/>
-            <w:lang w:eastAsia="es-CO"/>
-          </w:rPr>
-          <w:t>unal</w:t>
-        </w:r>
-        <w:proofErr w:type="spellEnd"/>
-        <w:r>
-          <w:rPr>
-            <w:rStyle w:val="Hipervnculo"/>
-            <w:lang w:eastAsia="es-CO"/>
-          </w:rPr>
-          <w:t>/21097</w:t>
+          <w:t>https://repositorio.unal.edu.co/handle/unal/21097</w:t>
         </w:r>
       </w:hyperlink>
     </w:p>
@@ -4654,14 +4331,7 @@
         <w:rPr>
           <w:lang w:eastAsia="es-CO"/>
         </w:rPr>
-        <w:t xml:space="preserve">Moda sin estereotipos. (2017). Pirámide de Maslow </w:t>
-      </w:r>
-      <w:proofErr w:type="spellStart"/>
-      <w:r>
-        <w:rPr>
-          <w:lang w:eastAsia="es-CO"/>
-        </w:rPr>
-        <w:t>moda.</w:t>
+        <w:t>Moda sin estereotipos. (2017). Pirámide de Maslow moda.</w:t>
       </w:r>
       <w:hyperlink r:id="rId30" w:tgtFrame="_blank" w:history="1">
         <w:r>
@@ -4669,15 +4339,7 @@
             <w:rStyle w:val="Hipervnculo"/>
             <w:lang w:eastAsia="es-CO"/>
           </w:rPr>
-          <w:t>https</w:t>
-        </w:r>
-        <w:proofErr w:type="spellEnd"/>
-        <w:r>
-          <w:rPr>
-            <w:rStyle w:val="Hipervnculo"/>
-            <w:lang w:eastAsia="es-CO"/>
-          </w:rPr>
-          <w:t>://theoriginalpoint.wordpress.com/2014/03/28/277/</w:t>
+          <w:t>https://theoriginalpoint.wordpress.com/2014/03/28/277/</w:t>
         </w:r>
       </w:hyperlink>
     </w:p>
@@ -5128,13 +4790,8 @@
             <w:pPr>
               <w:pStyle w:val="TextoTablas"/>
             </w:pPr>
-            <w:proofErr w:type="spellStart"/>
-            <w:r>
-              <w:t>Lucenith</w:t>
-            </w:r>
-            <w:proofErr w:type="spellEnd"/>
-            <w:r>
-              <w:t xml:space="preserve"> Pinilla Moreno</w:t>
+            <w:r>
+              <w:t>Lucenith Pinilla Moreno</w:t>
             </w:r>
           </w:p>
         </w:tc>
@@ -5232,15 +4889,7 @@
               <w:pStyle w:val="TextoTablas"/>
             </w:pPr>
             <w:r>
-              <w:t xml:space="preserve">Laura Paola </w:t>
-            </w:r>
-            <w:proofErr w:type="spellStart"/>
-            <w:r>
-              <w:t>Gelvez</w:t>
-            </w:r>
-            <w:proofErr w:type="spellEnd"/>
-            <w:r>
-              <w:t xml:space="preserve"> Manosalva</w:t>
+              <w:t>Laura Paola Gelvez Manosalva</w:t>
             </w:r>
           </w:p>
         </w:tc>
@@ -10547,6 +10196,17 @@
 </file>
 
 <file path=customXml/item1.xml><?xml version="1.0" encoding="utf-8"?>
+<p:properties xmlns:p="http://schemas.microsoft.com/office/2006/metadata/properties" xmlns:xsi="http://www.w3.org/2001/XMLSchema-instance" xmlns:pc="http://schemas.microsoft.com/office/infopath/2007/PartnerControls">
+  <documentManagement>
+    <TaxCatchAll xmlns="cb45339b-ced9-4d0d-8f64-77573914d53b" xsi:nil="true"/>
+    <lcf76f155ced4ddcb4097134ff3c332f xmlns="43a3ca16-9c26-4813-b83f-4aec9927b43f">
+      <Terms xmlns="http://schemas.microsoft.com/office/infopath/2007/PartnerControls"/>
+    </lcf76f155ced4ddcb4097134ff3c332f>
+  </documentManagement>
+</p:properties>
+</file>
+
+<file path=customXml/item2.xml><?xml version="1.0" encoding="utf-8"?>
 <ct:contentTypeSchema xmlns:ct="http://schemas.microsoft.com/office/2006/metadata/contentType" xmlns:ma="http://schemas.microsoft.com/office/2006/metadata/properties/metaAttributes" ct:_="" ma:_="" ma:contentTypeName="Documento" ma:contentTypeID="0x01010049282E1EDBE9234EA9E6D38F720E265F" ma:contentTypeVersion="15" ma:contentTypeDescription="Crear nuevo documento." ma:contentTypeScope="" ma:versionID="b31c7aa9eaf043a08b87120b3c4916e3">
   <xsd:schema xmlns:xsd="http://www.w3.org/2001/XMLSchema" xmlns:xs="http://www.w3.org/2001/XMLSchema" xmlns:p="http://schemas.microsoft.com/office/2006/metadata/properties" xmlns:ns2="cb45339b-ced9-4d0d-8f64-77573914d53b" xmlns:ns3="43a3ca16-9c26-4813-b83f-4aec9927b43f" targetNamespace="http://schemas.microsoft.com/office/2006/metadata/properties" ma:root="true" ma:fieldsID="3533d065b04d75c457075bc55f1f5315" ns2:_="" ns3:_="">
     <xsd:import namespace="cb45339b-ced9-4d0d-8f64-77573914d53b"/>
@@ -10781,18 +10441,11 @@
 </ct:contentTypeSchema>
 </file>
 
-<file path=customXml/item2.xml><?xml version="1.0" encoding="utf-8"?>
-<p:properties xmlns:p="http://schemas.microsoft.com/office/2006/metadata/properties" xmlns:xsi="http://www.w3.org/2001/XMLSchema-instance" xmlns:pc="http://schemas.microsoft.com/office/infopath/2007/PartnerControls">
-  <documentManagement>
-    <TaxCatchAll xmlns="cb45339b-ced9-4d0d-8f64-77573914d53b" xsi:nil="true"/>
-    <lcf76f155ced4ddcb4097134ff3c332f xmlns="43a3ca16-9c26-4813-b83f-4aec9927b43f">
-      <Terms xmlns="http://schemas.microsoft.com/office/infopath/2007/PartnerControls"/>
-    </lcf76f155ced4ddcb4097134ff3c332f>
-  </documentManagement>
-</p:properties>
+<file path=customXml/item3.xml><?xml version="1.0" encoding="utf-8"?>
+<b:Sources xmlns:b="http://schemas.openxmlformats.org/officeDocument/2006/bibliography" xmlns="http://schemas.openxmlformats.org/officeDocument/2006/bibliography" SelectedStyle="\APASixthEditionOfficeOnline.xsl" StyleName="APA" Version="6"/>
 </file>
 
-<file path=customXml/item3.xml><?xml version="1.0" encoding="utf-8"?>
+<file path=customXml/item4.xml><?xml version="1.0" encoding="utf-8"?>
 <?mso-contentType ?>
 <FormTemplates xmlns="http://schemas.microsoft.com/sharepoint/v3/contenttype/forms">
   <Display>DocumentLibraryForm</Display>
@@ -10801,11 +10454,18 @@
 </FormTemplates>
 </file>
 
-<file path=customXml/item4.xml><?xml version="1.0" encoding="utf-8"?>
-<b:Sources xmlns:b="http://schemas.openxmlformats.org/officeDocument/2006/bibliography" xmlns="http://schemas.openxmlformats.org/officeDocument/2006/bibliography" SelectedStyle="\APASixthEditionOfficeOnline.xsl" StyleName="APA" Version="6"/>
+<file path=customXml/itemProps1.xml><?xml version="1.0" encoding="utf-8"?>
+<ds:datastoreItem xmlns:ds="http://schemas.openxmlformats.org/officeDocument/2006/customXml" ds:itemID="{26259216-AD86-464A-AEAD-95B1F9E17392}">
+  <ds:schemaRefs>
+    <ds:schemaRef ds:uri="http://schemas.microsoft.com/office/2006/metadata/properties"/>
+    <ds:schemaRef ds:uri="http://schemas.microsoft.com/office/infopath/2007/PartnerControls"/>
+    <ds:schemaRef ds:uri="cb45339b-ced9-4d0d-8f64-77573914d53b"/>
+    <ds:schemaRef ds:uri="43a3ca16-9c26-4813-b83f-4aec9927b43f"/>
+  </ds:schemaRefs>
+</ds:datastoreItem>
 </file>
 
-<file path=customXml/itemProps1.xml><?xml version="1.0" encoding="utf-8"?>
+<file path=customXml/itemProps2.xml><?xml version="1.0" encoding="utf-8"?>
 <ds:datastoreItem xmlns:ds="http://schemas.openxmlformats.org/officeDocument/2006/customXml" ds:itemID="{0BC4A0A4-89EA-4C0C-9011-C1B351E892BC}">
   <ds:schemaRefs>
     <ds:schemaRef ds:uri="http://schemas.microsoft.com/office/2006/metadata/contentType"/>
@@ -10824,29 +10484,18 @@
 </ds:datastoreItem>
 </file>
 
-<file path=customXml/itemProps2.xml><?xml version="1.0" encoding="utf-8"?>
-<ds:datastoreItem xmlns:ds="http://schemas.openxmlformats.org/officeDocument/2006/customXml" ds:itemID="{26259216-AD86-464A-AEAD-95B1F9E17392}">
+<file path=customXml/itemProps3.xml><?xml version="1.0" encoding="utf-8"?>
+<ds:datastoreItem xmlns:ds="http://schemas.openxmlformats.org/officeDocument/2006/customXml" ds:itemID="{4A2DDA74-25EF-4CF2-AAF8-42D509BCBB22}">
   <ds:schemaRefs>
-    <ds:schemaRef ds:uri="http://schemas.microsoft.com/office/2006/metadata/properties"/>
-    <ds:schemaRef ds:uri="http://schemas.microsoft.com/office/infopath/2007/PartnerControls"/>
-    <ds:schemaRef ds:uri="cb45339b-ced9-4d0d-8f64-77573914d53b"/>
-    <ds:schemaRef ds:uri="43a3ca16-9c26-4813-b83f-4aec9927b43f"/>
+    <ds:schemaRef ds:uri="http://schemas.openxmlformats.org/officeDocument/2006/bibliography"/>
   </ds:schemaRefs>
 </ds:datastoreItem>
 </file>
 
-<file path=customXml/itemProps3.xml><?xml version="1.0" encoding="utf-8"?>
+<file path=customXml/itemProps4.xml><?xml version="1.0" encoding="utf-8"?>
 <ds:datastoreItem xmlns:ds="http://schemas.openxmlformats.org/officeDocument/2006/customXml" ds:itemID="{D00A4A46-BDBD-48AC-87B9-2BA42D9CC06F}">
   <ds:schemaRefs>
     <ds:schemaRef ds:uri="http://schemas.microsoft.com/sharepoint/v3/contenttype/forms"/>
   </ds:schemaRefs>
 </ds:datastoreItem>
-</file>
-
-<file path=customXml/itemProps4.xml><?xml version="1.0" encoding="utf-8"?>
-<ds:datastoreItem xmlns:ds="http://schemas.openxmlformats.org/officeDocument/2006/customXml" ds:itemID="{4A2DDA74-25EF-4CF2-AAF8-42D509BCBB22}">
-  <ds:schemaRefs>
-    <ds:schemaRef ds:uri="http://schemas.openxmlformats.org/officeDocument/2006/bibliography"/>
-  </ds:schemaRefs>
-</ds:datastoreItem>
 </file>
</xml_diff>